<commit_message>
solved 1.a and 1.b
</commit_message>
<xml_diff>
--- a/crypto_assnmnt2.docx
+++ b/crypto_assnmnt2.docx
@@ -261,15 +261,1408 @@
         </w:rPr>
         <w:t>03 01 01 02</w:t>
       </w:r>
-      <w:bookmarkStart w:id="0" w:name="_GoBack"/>
-      <w:bookmarkEnd w:id="0"/>
-    </w:p>
-    <w:p>
-      <w:pPr>
+    </w:p>
+    <w:p>
+      <w:pPr>
+        <w:pStyle w:val="ListParagraph"/>
         <w:tabs>
           <w:tab w:val="left" w:pos="5145"/>
         </w:tabs>
         <w:spacing w:after="200" w:line="276" w:lineRule="auto"/>
+        <w:ind w:left="360"/>
+        <w:rPr>
+          <w:rFonts w:asciiTheme="majorBidi" w:hAnsiTheme="majorBidi" w:cstheme="majorBidi"/>
+        </w:rPr>
+      </w:pPr>
+    </w:p>
+    <w:p>
+      <w:pPr>
+        <w:pStyle w:val="ListParagraph"/>
+        <w:tabs>
+          <w:tab w:val="left" w:pos="5145"/>
+        </w:tabs>
+        <w:spacing w:after="200" w:line="276" w:lineRule="auto"/>
+        <w:ind w:left="360"/>
+        <w:rPr>
+          <w:rFonts w:asciiTheme="majorBidi" w:hAnsiTheme="majorBidi" w:cstheme="majorBidi"/>
+        </w:rPr>
+      </w:pPr>
+      <w:r>
+        <w:rPr>
+          <w:rFonts w:asciiTheme="majorBidi" w:hAnsiTheme="majorBidi" w:cstheme="majorBidi"/>
+        </w:rPr>
+        <w:t>Solutions:</w:t>
+      </w:r>
+    </w:p>
+    <w:p>
+      <w:pPr>
+        <w:pStyle w:val="ListParagraph"/>
+        <w:tabs>
+          <w:tab w:val="left" w:pos="5145"/>
+        </w:tabs>
+        <w:spacing w:after="200" w:line="276" w:lineRule="auto"/>
+        <w:ind w:left="5145" w:hanging="4785"/>
+        <w:rPr>
+          <w:rFonts w:asciiTheme="majorBidi" w:hAnsiTheme="majorBidi" w:cstheme="majorBidi"/>
+        </w:rPr>
+      </w:pPr>
+      <w:r>
+        <w:rPr>
+          <w:rFonts w:asciiTheme="majorBidi" w:hAnsiTheme="majorBidi" w:cstheme="majorBidi"/>
+        </w:rPr>
+        <w:t xml:space="preserve">a. </w:t>
+      </w:r>
+    </w:p>
+    <w:tbl>
+      <w:tblPr>
+        <w:tblStyle w:val="TableGrid"/>
+        <w:tblW w:w="0" w:type="auto"/>
+        <w:tblInd w:w="1265" w:type="dxa"/>
+        <w:tblLook w:val="04A0" w:firstRow="1" w:lastRow="0" w:firstColumn="1" w:lastColumn="0" w:noHBand="0" w:noVBand="1"/>
+      </w:tblPr>
+      <w:tblGrid>
+        <w:gridCol w:w="1052"/>
+        <w:gridCol w:w="1051"/>
+        <w:gridCol w:w="1051"/>
+        <w:gridCol w:w="1051"/>
+      </w:tblGrid>
+      <w:tr>
+        <w:tc>
+          <w:tcPr>
+            <w:tcW w:w="1052" w:type="dxa"/>
+          </w:tcPr>
+          <w:p>
+            <w:pPr>
+              <w:pStyle w:val="ListParagraph"/>
+              <w:tabs>
+                <w:tab w:val="left" w:pos="5145"/>
+              </w:tabs>
+              <w:spacing w:after="200" w:line="276" w:lineRule="auto"/>
+              <w:ind w:left="0"/>
+              <w:rPr>
+                <w:rFonts w:asciiTheme="majorBidi" w:hAnsiTheme="majorBidi" w:cstheme="majorBidi"/>
+              </w:rPr>
+            </w:pPr>
+            <w:r>
+              <w:rPr>
+                <w:rFonts w:asciiTheme="majorBidi" w:hAnsiTheme="majorBidi" w:cstheme="majorBidi"/>
+              </w:rPr>
+              <w:t>04</w:t>
+            </w:r>
+          </w:p>
+        </w:tc>
+        <w:tc>
+          <w:tcPr>
+            <w:tcW w:w="1051" w:type="dxa"/>
+          </w:tcPr>
+          <w:p>
+            <w:pPr>
+              <w:pStyle w:val="ListParagraph"/>
+              <w:tabs>
+                <w:tab w:val="left" w:pos="5145"/>
+              </w:tabs>
+              <w:spacing w:after="200" w:line="276" w:lineRule="auto"/>
+              <w:ind w:left="0"/>
+              <w:rPr>
+                <w:rFonts w:asciiTheme="majorBidi" w:hAnsiTheme="majorBidi" w:cstheme="majorBidi"/>
+              </w:rPr>
+            </w:pPr>
+            <w:r>
+              <w:rPr>
+                <w:rFonts w:asciiTheme="majorBidi" w:hAnsiTheme="majorBidi" w:cstheme="majorBidi"/>
+              </w:rPr>
+              <w:t>08</w:t>
+            </w:r>
+          </w:p>
+        </w:tc>
+        <w:tc>
+          <w:tcPr>
+            <w:tcW w:w="1051" w:type="dxa"/>
+          </w:tcPr>
+          <w:p>
+            <w:pPr>
+              <w:pStyle w:val="ListParagraph"/>
+              <w:tabs>
+                <w:tab w:val="left" w:pos="5145"/>
+              </w:tabs>
+              <w:spacing w:after="200" w:line="276" w:lineRule="auto"/>
+              <w:ind w:left="0"/>
+              <w:rPr>
+                <w:rFonts w:asciiTheme="majorBidi" w:hAnsiTheme="majorBidi" w:cstheme="majorBidi"/>
+              </w:rPr>
+            </w:pPr>
+            <w:r>
+              <w:rPr>
+                <w:rFonts w:asciiTheme="majorBidi" w:hAnsiTheme="majorBidi" w:cstheme="majorBidi"/>
+              </w:rPr>
+              <w:t>00</w:t>
+            </w:r>
+          </w:p>
+        </w:tc>
+        <w:tc>
+          <w:tcPr>
+            <w:tcW w:w="1051" w:type="dxa"/>
+          </w:tcPr>
+          <w:p>
+            <w:pPr>
+              <w:pStyle w:val="ListParagraph"/>
+              <w:tabs>
+                <w:tab w:val="left" w:pos="5145"/>
+              </w:tabs>
+              <w:spacing w:after="200" w:line="276" w:lineRule="auto"/>
+              <w:ind w:left="0"/>
+              <w:rPr>
+                <w:rFonts w:asciiTheme="majorBidi" w:hAnsiTheme="majorBidi" w:cstheme="majorBidi"/>
+              </w:rPr>
+            </w:pPr>
+            <w:r>
+              <w:rPr>
+                <w:rFonts w:asciiTheme="majorBidi" w:hAnsiTheme="majorBidi" w:cstheme="majorBidi"/>
+              </w:rPr>
+              <w:t>0C</w:t>
+            </w:r>
+          </w:p>
+        </w:tc>
+      </w:tr>
+      <w:tr>
+        <w:tc>
+          <w:tcPr>
+            <w:tcW w:w="1052" w:type="dxa"/>
+          </w:tcPr>
+          <w:p>
+            <w:pPr>
+              <w:pStyle w:val="ListParagraph"/>
+              <w:tabs>
+                <w:tab w:val="left" w:pos="5145"/>
+              </w:tabs>
+              <w:spacing w:after="200" w:line="276" w:lineRule="auto"/>
+              <w:ind w:left="0"/>
+              <w:rPr>
+                <w:rFonts w:asciiTheme="majorBidi" w:hAnsiTheme="majorBidi" w:cstheme="majorBidi"/>
+              </w:rPr>
+            </w:pPr>
+            <w:r>
+              <w:rPr>
+                <w:rFonts w:asciiTheme="majorBidi" w:hAnsiTheme="majorBidi" w:cstheme="majorBidi"/>
+              </w:rPr>
+              <w:t>05</w:t>
+            </w:r>
+          </w:p>
+        </w:tc>
+        <w:tc>
+          <w:tcPr>
+            <w:tcW w:w="1051" w:type="dxa"/>
+          </w:tcPr>
+          <w:p>
+            <w:pPr>
+              <w:pStyle w:val="ListParagraph"/>
+              <w:tabs>
+                <w:tab w:val="left" w:pos="5145"/>
+              </w:tabs>
+              <w:spacing w:after="200" w:line="276" w:lineRule="auto"/>
+              <w:ind w:left="0"/>
+              <w:rPr>
+                <w:rFonts w:asciiTheme="majorBidi" w:hAnsiTheme="majorBidi" w:cstheme="majorBidi"/>
+              </w:rPr>
+            </w:pPr>
+            <w:r>
+              <w:rPr>
+                <w:rFonts w:asciiTheme="majorBidi" w:hAnsiTheme="majorBidi" w:cstheme="majorBidi"/>
+              </w:rPr>
+              <w:t>09</w:t>
+            </w:r>
+          </w:p>
+        </w:tc>
+        <w:tc>
+          <w:tcPr>
+            <w:tcW w:w="1051" w:type="dxa"/>
+          </w:tcPr>
+          <w:p>
+            <w:pPr>
+              <w:pStyle w:val="ListParagraph"/>
+              <w:tabs>
+                <w:tab w:val="left" w:pos="5145"/>
+              </w:tabs>
+              <w:spacing w:after="200" w:line="276" w:lineRule="auto"/>
+              <w:ind w:left="0"/>
+              <w:rPr>
+                <w:rFonts w:asciiTheme="majorBidi" w:hAnsiTheme="majorBidi" w:cstheme="majorBidi"/>
+              </w:rPr>
+            </w:pPr>
+            <w:r>
+              <w:rPr>
+                <w:rFonts w:asciiTheme="majorBidi" w:hAnsiTheme="majorBidi" w:cstheme="majorBidi"/>
+              </w:rPr>
+              <w:t>01</w:t>
+            </w:r>
+          </w:p>
+        </w:tc>
+        <w:tc>
+          <w:tcPr>
+            <w:tcW w:w="1051" w:type="dxa"/>
+          </w:tcPr>
+          <w:p>
+            <w:pPr>
+              <w:pStyle w:val="ListParagraph"/>
+              <w:tabs>
+                <w:tab w:val="left" w:pos="5145"/>
+              </w:tabs>
+              <w:spacing w:after="200" w:line="276" w:lineRule="auto"/>
+              <w:ind w:left="0"/>
+              <w:rPr>
+                <w:rFonts w:asciiTheme="majorBidi" w:hAnsiTheme="majorBidi" w:cstheme="majorBidi"/>
+              </w:rPr>
+            </w:pPr>
+            <w:r>
+              <w:rPr>
+                <w:rFonts w:asciiTheme="majorBidi" w:hAnsiTheme="majorBidi" w:cstheme="majorBidi"/>
+              </w:rPr>
+              <w:t>0D</w:t>
+            </w:r>
+          </w:p>
+        </w:tc>
+      </w:tr>
+      <w:tr>
+        <w:tc>
+          <w:tcPr>
+            <w:tcW w:w="1052" w:type="dxa"/>
+          </w:tcPr>
+          <w:p>
+            <w:pPr>
+              <w:pStyle w:val="ListParagraph"/>
+              <w:tabs>
+                <w:tab w:val="left" w:pos="5145"/>
+              </w:tabs>
+              <w:spacing w:after="200" w:line="276" w:lineRule="auto"/>
+              <w:ind w:left="0"/>
+              <w:rPr>
+                <w:rFonts w:asciiTheme="majorBidi" w:hAnsiTheme="majorBidi" w:cstheme="majorBidi"/>
+              </w:rPr>
+            </w:pPr>
+            <w:r>
+              <w:rPr>
+                <w:rFonts w:asciiTheme="majorBidi" w:hAnsiTheme="majorBidi" w:cstheme="majorBidi"/>
+              </w:rPr>
+              <w:t>06</w:t>
+            </w:r>
+          </w:p>
+        </w:tc>
+        <w:tc>
+          <w:tcPr>
+            <w:tcW w:w="1051" w:type="dxa"/>
+          </w:tcPr>
+          <w:p>
+            <w:pPr>
+              <w:pStyle w:val="ListParagraph"/>
+              <w:tabs>
+                <w:tab w:val="left" w:pos="5145"/>
+              </w:tabs>
+              <w:spacing w:after="200" w:line="276" w:lineRule="auto"/>
+              <w:ind w:left="0"/>
+              <w:rPr>
+                <w:rFonts w:asciiTheme="majorBidi" w:hAnsiTheme="majorBidi" w:cstheme="majorBidi"/>
+              </w:rPr>
+            </w:pPr>
+            <w:r>
+              <w:rPr>
+                <w:rFonts w:asciiTheme="majorBidi" w:hAnsiTheme="majorBidi" w:cstheme="majorBidi"/>
+              </w:rPr>
+              <w:t>0A</w:t>
+            </w:r>
+          </w:p>
+        </w:tc>
+        <w:tc>
+          <w:tcPr>
+            <w:tcW w:w="1051" w:type="dxa"/>
+          </w:tcPr>
+          <w:p>
+            <w:pPr>
+              <w:pStyle w:val="ListParagraph"/>
+              <w:tabs>
+                <w:tab w:val="left" w:pos="5145"/>
+              </w:tabs>
+              <w:spacing w:after="200" w:line="276" w:lineRule="auto"/>
+              <w:ind w:left="0"/>
+              <w:rPr>
+                <w:rFonts w:asciiTheme="majorBidi" w:hAnsiTheme="majorBidi" w:cstheme="majorBidi"/>
+              </w:rPr>
+            </w:pPr>
+            <w:r>
+              <w:rPr>
+                <w:rFonts w:asciiTheme="majorBidi" w:hAnsiTheme="majorBidi" w:cstheme="majorBidi"/>
+              </w:rPr>
+              <w:t>02</w:t>
+            </w:r>
+          </w:p>
+        </w:tc>
+        <w:tc>
+          <w:tcPr>
+            <w:tcW w:w="1051" w:type="dxa"/>
+          </w:tcPr>
+          <w:p>
+            <w:pPr>
+              <w:pStyle w:val="ListParagraph"/>
+              <w:tabs>
+                <w:tab w:val="left" w:pos="5145"/>
+              </w:tabs>
+              <w:spacing w:after="200" w:line="276" w:lineRule="auto"/>
+              <w:ind w:left="0"/>
+              <w:rPr>
+                <w:rFonts w:asciiTheme="majorBidi" w:hAnsiTheme="majorBidi" w:cstheme="majorBidi"/>
+              </w:rPr>
+            </w:pPr>
+            <w:r>
+              <w:rPr>
+                <w:rFonts w:asciiTheme="majorBidi" w:hAnsiTheme="majorBidi" w:cstheme="majorBidi"/>
+              </w:rPr>
+              <w:t>0E</w:t>
+            </w:r>
+          </w:p>
+        </w:tc>
+      </w:tr>
+      <w:tr>
+        <w:tc>
+          <w:tcPr>
+            <w:tcW w:w="1052" w:type="dxa"/>
+          </w:tcPr>
+          <w:p>
+            <w:pPr>
+              <w:pStyle w:val="ListParagraph"/>
+              <w:tabs>
+                <w:tab w:val="left" w:pos="5145"/>
+              </w:tabs>
+              <w:spacing w:after="200" w:line="276" w:lineRule="auto"/>
+              <w:ind w:left="0"/>
+              <w:rPr>
+                <w:rFonts w:asciiTheme="majorBidi" w:hAnsiTheme="majorBidi" w:cstheme="majorBidi"/>
+              </w:rPr>
+            </w:pPr>
+            <w:r>
+              <w:rPr>
+                <w:rFonts w:asciiTheme="majorBidi" w:hAnsiTheme="majorBidi" w:cstheme="majorBidi"/>
+              </w:rPr>
+              <w:t>07</w:t>
+            </w:r>
+          </w:p>
+        </w:tc>
+        <w:tc>
+          <w:tcPr>
+            <w:tcW w:w="1051" w:type="dxa"/>
+          </w:tcPr>
+          <w:p>
+            <w:pPr>
+              <w:pStyle w:val="ListParagraph"/>
+              <w:tabs>
+                <w:tab w:val="left" w:pos="5145"/>
+              </w:tabs>
+              <w:spacing w:after="200" w:line="276" w:lineRule="auto"/>
+              <w:ind w:left="0"/>
+              <w:rPr>
+                <w:rFonts w:asciiTheme="majorBidi" w:hAnsiTheme="majorBidi" w:cstheme="majorBidi"/>
+              </w:rPr>
+            </w:pPr>
+            <w:r>
+              <w:rPr>
+                <w:rFonts w:asciiTheme="majorBidi" w:hAnsiTheme="majorBidi" w:cstheme="majorBidi"/>
+              </w:rPr>
+              <w:t>0B</w:t>
+            </w:r>
+          </w:p>
+        </w:tc>
+        <w:tc>
+          <w:tcPr>
+            <w:tcW w:w="1051" w:type="dxa"/>
+          </w:tcPr>
+          <w:p>
+            <w:pPr>
+              <w:pStyle w:val="ListParagraph"/>
+              <w:tabs>
+                <w:tab w:val="left" w:pos="5145"/>
+              </w:tabs>
+              <w:spacing w:after="200" w:line="276" w:lineRule="auto"/>
+              <w:ind w:left="0"/>
+              <w:rPr>
+                <w:rFonts w:asciiTheme="majorBidi" w:hAnsiTheme="majorBidi" w:cstheme="majorBidi"/>
+              </w:rPr>
+            </w:pPr>
+            <w:r>
+              <w:rPr>
+                <w:rFonts w:asciiTheme="majorBidi" w:hAnsiTheme="majorBidi" w:cstheme="majorBidi"/>
+              </w:rPr>
+              <w:t>03</w:t>
+            </w:r>
+          </w:p>
+        </w:tc>
+        <w:tc>
+          <w:tcPr>
+            <w:tcW w:w="1051" w:type="dxa"/>
+          </w:tcPr>
+          <w:p>
+            <w:pPr>
+              <w:pStyle w:val="ListParagraph"/>
+              <w:tabs>
+                <w:tab w:val="left" w:pos="5145"/>
+              </w:tabs>
+              <w:spacing w:after="200" w:line="276" w:lineRule="auto"/>
+              <w:ind w:left="0"/>
+              <w:rPr>
+                <w:rFonts w:asciiTheme="majorBidi" w:hAnsiTheme="majorBidi" w:cstheme="majorBidi"/>
+              </w:rPr>
+            </w:pPr>
+            <w:r>
+              <w:rPr>
+                <w:rFonts w:asciiTheme="majorBidi" w:hAnsiTheme="majorBidi" w:cstheme="majorBidi"/>
+              </w:rPr>
+              <w:t>0F</w:t>
+            </w:r>
+          </w:p>
+        </w:tc>
+      </w:tr>
+    </w:tbl>
+    <w:p>
+      <w:pPr>
+        <w:pStyle w:val="ListParagraph"/>
+        <w:tabs>
+          <w:tab w:val="left" w:pos="5145"/>
+        </w:tabs>
+        <w:spacing w:after="200" w:line="276" w:lineRule="auto"/>
+        <w:ind w:left="5145" w:hanging="4785"/>
+        <w:rPr>
+          <w:rFonts w:asciiTheme="majorBidi" w:hAnsiTheme="majorBidi" w:cstheme="majorBidi"/>
+        </w:rPr>
+      </w:pPr>
+    </w:p>
+    <w:p>
+      <w:pPr>
+        <w:pStyle w:val="ListParagraph"/>
+        <w:tabs>
+          <w:tab w:val="left" w:pos="5145"/>
+        </w:tabs>
+        <w:spacing w:after="200" w:line="276" w:lineRule="auto"/>
+        <w:ind w:left="5145" w:hanging="4785"/>
+        <w:rPr>
+          <w:rFonts w:asciiTheme="majorBidi" w:hAnsiTheme="majorBidi" w:cstheme="majorBidi"/>
+        </w:rPr>
+      </w:pPr>
+      <w:r>
+        <w:rPr>
+          <w:rFonts w:asciiTheme="majorBidi" w:hAnsiTheme="majorBidi" w:cstheme="majorBidi"/>
+        </w:rPr>
+        <w:t>b</w:t>
+      </w:r>
+      <w:r>
+        <w:rPr>
+          <w:rFonts w:asciiTheme="majorBidi" w:hAnsiTheme="majorBidi" w:cstheme="majorBidi"/>
+        </w:rPr>
+        <w:t xml:space="preserve">. </w:t>
+      </w:r>
+    </w:p>
+    <w:p>
+      <w:pPr>
+        <w:pStyle w:val="ListParagraph"/>
+        <w:tabs>
+          <w:tab w:val="left" w:pos="5145"/>
+        </w:tabs>
+        <w:spacing w:after="200" w:line="276" w:lineRule="auto"/>
+        <w:ind w:left="5145" w:hanging="4785"/>
+        <w:rPr>
+          <w:rFonts w:asciiTheme="majorBidi" w:hAnsiTheme="majorBidi" w:cstheme="majorBidi"/>
+        </w:rPr>
+      </w:pPr>
+    </w:p>
+    <w:tbl>
+      <w:tblPr>
+        <w:tblStyle w:val="TableGrid"/>
+        <w:tblW w:w="0" w:type="auto"/>
+        <w:tblInd w:w="1265" w:type="dxa"/>
+        <w:tblLook w:val="04A0" w:firstRow="1" w:lastRow="0" w:firstColumn="1" w:lastColumn="0" w:noHBand="0" w:noVBand="1"/>
+      </w:tblPr>
+      <w:tblGrid>
+        <w:gridCol w:w="1052"/>
+        <w:gridCol w:w="1051"/>
+        <w:gridCol w:w="1051"/>
+        <w:gridCol w:w="1051"/>
+      </w:tblGrid>
+      <w:tr>
+        <w:tc>
+          <w:tcPr>
+            <w:tcW w:w="1052" w:type="dxa"/>
+          </w:tcPr>
+          <w:p>
+            <w:pPr>
+              <w:pStyle w:val="ListParagraph"/>
+              <w:tabs>
+                <w:tab w:val="left" w:pos="5145"/>
+              </w:tabs>
+              <w:spacing w:after="200" w:line="276" w:lineRule="auto"/>
+              <w:ind w:left="0"/>
+              <w:rPr>
+                <w:rFonts w:asciiTheme="majorBidi" w:hAnsiTheme="majorBidi" w:cstheme="majorBidi"/>
+              </w:rPr>
+            </w:pPr>
+            <w:r>
+              <w:rPr>
+                <w:rFonts w:asciiTheme="majorBidi" w:hAnsiTheme="majorBidi" w:cstheme="majorBidi"/>
+              </w:rPr>
+              <w:t>04</w:t>
+            </w:r>
+          </w:p>
+        </w:tc>
+        <w:tc>
+          <w:tcPr>
+            <w:tcW w:w="1051" w:type="dxa"/>
+          </w:tcPr>
+          <w:p>
+            <w:pPr>
+              <w:pStyle w:val="ListParagraph"/>
+              <w:tabs>
+                <w:tab w:val="left" w:pos="5145"/>
+              </w:tabs>
+              <w:spacing w:after="200" w:line="276" w:lineRule="auto"/>
+              <w:ind w:left="0"/>
+              <w:rPr>
+                <w:rFonts w:asciiTheme="majorBidi" w:hAnsiTheme="majorBidi" w:cstheme="majorBidi"/>
+              </w:rPr>
+            </w:pPr>
+            <w:r>
+              <w:rPr>
+                <w:rFonts w:asciiTheme="majorBidi" w:hAnsiTheme="majorBidi" w:cstheme="majorBidi"/>
+              </w:rPr>
+              <w:t>08</w:t>
+            </w:r>
+          </w:p>
+        </w:tc>
+        <w:tc>
+          <w:tcPr>
+            <w:tcW w:w="1051" w:type="dxa"/>
+          </w:tcPr>
+          <w:p>
+            <w:pPr>
+              <w:pStyle w:val="ListParagraph"/>
+              <w:tabs>
+                <w:tab w:val="left" w:pos="5145"/>
+              </w:tabs>
+              <w:spacing w:after="200" w:line="276" w:lineRule="auto"/>
+              <w:ind w:left="0"/>
+              <w:rPr>
+                <w:rFonts w:asciiTheme="majorBidi" w:hAnsiTheme="majorBidi" w:cstheme="majorBidi"/>
+              </w:rPr>
+            </w:pPr>
+            <w:r>
+              <w:rPr>
+                <w:rFonts w:asciiTheme="majorBidi" w:hAnsiTheme="majorBidi" w:cstheme="majorBidi"/>
+              </w:rPr>
+              <w:t>00</w:t>
+            </w:r>
+          </w:p>
+        </w:tc>
+        <w:tc>
+          <w:tcPr>
+            <w:tcW w:w="1051" w:type="dxa"/>
+          </w:tcPr>
+          <w:p>
+            <w:pPr>
+              <w:pStyle w:val="ListParagraph"/>
+              <w:tabs>
+                <w:tab w:val="left" w:pos="5145"/>
+              </w:tabs>
+              <w:spacing w:after="200" w:line="276" w:lineRule="auto"/>
+              <w:ind w:left="0"/>
+              <w:rPr>
+                <w:rFonts w:asciiTheme="majorBidi" w:hAnsiTheme="majorBidi" w:cstheme="majorBidi"/>
+              </w:rPr>
+            </w:pPr>
+            <w:r>
+              <w:rPr>
+                <w:rFonts w:asciiTheme="majorBidi" w:hAnsiTheme="majorBidi" w:cstheme="majorBidi"/>
+              </w:rPr>
+              <w:t>0C</w:t>
+            </w:r>
+          </w:p>
+        </w:tc>
+      </w:tr>
+      <w:tr>
+        <w:tc>
+          <w:tcPr>
+            <w:tcW w:w="1052" w:type="dxa"/>
+          </w:tcPr>
+          <w:p>
+            <w:pPr>
+              <w:pStyle w:val="ListParagraph"/>
+              <w:tabs>
+                <w:tab w:val="left" w:pos="5145"/>
+              </w:tabs>
+              <w:spacing w:after="200" w:line="276" w:lineRule="auto"/>
+              <w:ind w:left="0"/>
+              <w:rPr>
+                <w:rFonts w:asciiTheme="majorBidi" w:hAnsiTheme="majorBidi" w:cstheme="majorBidi"/>
+              </w:rPr>
+            </w:pPr>
+            <w:r>
+              <w:rPr>
+                <w:rFonts w:asciiTheme="majorBidi" w:hAnsiTheme="majorBidi" w:cstheme="majorBidi"/>
+              </w:rPr>
+              <w:t>0</w:t>
+            </w:r>
+            <w:r>
+              <w:rPr>
+                <w:rFonts w:asciiTheme="majorBidi" w:hAnsiTheme="majorBidi" w:cstheme="majorBidi"/>
+              </w:rPr>
+              <w:t>9</w:t>
+            </w:r>
+          </w:p>
+        </w:tc>
+        <w:tc>
+          <w:tcPr>
+            <w:tcW w:w="1051" w:type="dxa"/>
+          </w:tcPr>
+          <w:p>
+            <w:pPr>
+              <w:pStyle w:val="ListParagraph"/>
+              <w:tabs>
+                <w:tab w:val="left" w:pos="5145"/>
+              </w:tabs>
+              <w:spacing w:after="200" w:line="276" w:lineRule="auto"/>
+              <w:ind w:left="0"/>
+              <w:rPr>
+                <w:rFonts w:asciiTheme="majorBidi" w:hAnsiTheme="majorBidi" w:cstheme="majorBidi"/>
+              </w:rPr>
+            </w:pPr>
+            <w:r>
+              <w:rPr>
+                <w:rFonts w:asciiTheme="majorBidi" w:hAnsiTheme="majorBidi" w:cstheme="majorBidi"/>
+              </w:rPr>
+              <w:t>0</w:t>
+            </w:r>
+            <w:r>
+              <w:rPr>
+                <w:rFonts w:asciiTheme="majorBidi" w:hAnsiTheme="majorBidi" w:cstheme="majorBidi"/>
+              </w:rPr>
+              <w:t>1</w:t>
+            </w:r>
+          </w:p>
+        </w:tc>
+        <w:tc>
+          <w:tcPr>
+            <w:tcW w:w="1051" w:type="dxa"/>
+          </w:tcPr>
+          <w:p>
+            <w:pPr>
+              <w:pStyle w:val="ListParagraph"/>
+              <w:tabs>
+                <w:tab w:val="left" w:pos="5145"/>
+              </w:tabs>
+              <w:spacing w:after="200" w:line="276" w:lineRule="auto"/>
+              <w:ind w:left="0"/>
+              <w:rPr>
+                <w:rFonts w:asciiTheme="majorBidi" w:hAnsiTheme="majorBidi" w:cstheme="majorBidi"/>
+              </w:rPr>
+            </w:pPr>
+            <w:r>
+              <w:rPr>
+                <w:rFonts w:asciiTheme="majorBidi" w:hAnsiTheme="majorBidi" w:cstheme="majorBidi"/>
+              </w:rPr>
+              <w:t>0</w:t>
+            </w:r>
+            <w:r>
+              <w:rPr>
+                <w:rFonts w:asciiTheme="majorBidi" w:hAnsiTheme="majorBidi" w:cstheme="majorBidi"/>
+              </w:rPr>
+              <w:t>D</w:t>
+            </w:r>
+          </w:p>
+        </w:tc>
+        <w:tc>
+          <w:tcPr>
+            <w:tcW w:w="1051" w:type="dxa"/>
+          </w:tcPr>
+          <w:p>
+            <w:pPr>
+              <w:pStyle w:val="ListParagraph"/>
+              <w:tabs>
+                <w:tab w:val="left" w:pos="5145"/>
+              </w:tabs>
+              <w:spacing w:after="200" w:line="276" w:lineRule="auto"/>
+              <w:ind w:left="0"/>
+              <w:rPr>
+                <w:rFonts w:asciiTheme="majorBidi" w:hAnsiTheme="majorBidi" w:cstheme="majorBidi"/>
+              </w:rPr>
+            </w:pPr>
+            <w:r>
+              <w:rPr>
+                <w:rFonts w:asciiTheme="majorBidi" w:hAnsiTheme="majorBidi" w:cstheme="majorBidi"/>
+              </w:rPr>
+              <w:t>0</w:t>
+            </w:r>
+            <w:r>
+              <w:rPr>
+                <w:rFonts w:asciiTheme="majorBidi" w:hAnsiTheme="majorBidi" w:cstheme="majorBidi"/>
+              </w:rPr>
+              <w:t>5</w:t>
+            </w:r>
+          </w:p>
+        </w:tc>
+      </w:tr>
+      <w:tr>
+        <w:tc>
+          <w:tcPr>
+            <w:tcW w:w="1052" w:type="dxa"/>
+          </w:tcPr>
+          <w:p>
+            <w:pPr>
+              <w:pStyle w:val="ListParagraph"/>
+              <w:tabs>
+                <w:tab w:val="left" w:pos="5145"/>
+              </w:tabs>
+              <w:spacing w:after="200" w:line="276" w:lineRule="auto"/>
+              <w:ind w:left="0"/>
+              <w:rPr>
+                <w:rFonts w:asciiTheme="majorBidi" w:hAnsiTheme="majorBidi" w:cstheme="majorBidi"/>
+              </w:rPr>
+            </w:pPr>
+            <w:r>
+              <w:rPr>
+                <w:rFonts w:asciiTheme="majorBidi" w:hAnsiTheme="majorBidi" w:cstheme="majorBidi"/>
+              </w:rPr>
+              <w:t>02</w:t>
+            </w:r>
+          </w:p>
+        </w:tc>
+        <w:tc>
+          <w:tcPr>
+            <w:tcW w:w="1051" w:type="dxa"/>
+          </w:tcPr>
+          <w:p>
+            <w:pPr>
+              <w:pStyle w:val="ListParagraph"/>
+              <w:tabs>
+                <w:tab w:val="left" w:pos="5145"/>
+              </w:tabs>
+              <w:spacing w:after="200" w:line="276" w:lineRule="auto"/>
+              <w:ind w:left="0"/>
+              <w:rPr>
+                <w:rFonts w:asciiTheme="majorBidi" w:hAnsiTheme="majorBidi" w:cstheme="majorBidi"/>
+              </w:rPr>
+            </w:pPr>
+            <w:r>
+              <w:rPr>
+                <w:rFonts w:asciiTheme="majorBidi" w:hAnsiTheme="majorBidi" w:cstheme="majorBidi"/>
+              </w:rPr>
+              <w:t>0E</w:t>
+            </w:r>
+          </w:p>
+        </w:tc>
+        <w:tc>
+          <w:tcPr>
+            <w:tcW w:w="1051" w:type="dxa"/>
+          </w:tcPr>
+          <w:p>
+            <w:pPr>
+              <w:pStyle w:val="ListParagraph"/>
+              <w:tabs>
+                <w:tab w:val="left" w:pos="5145"/>
+              </w:tabs>
+              <w:spacing w:after="200" w:line="276" w:lineRule="auto"/>
+              <w:ind w:left="0"/>
+              <w:rPr>
+                <w:rFonts w:asciiTheme="majorBidi" w:hAnsiTheme="majorBidi" w:cstheme="majorBidi"/>
+              </w:rPr>
+            </w:pPr>
+            <w:r>
+              <w:rPr>
+                <w:rFonts w:asciiTheme="majorBidi" w:hAnsiTheme="majorBidi" w:cstheme="majorBidi"/>
+              </w:rPr>
+              <w:t>0</w:t>
+            </w:r>
+            <w:r>
+              <w:rPr>
+                <w:rFonts w:asciiTheme="majorBidi" w:hAnsiTheme="majorBidi" w:cstheme="majorBidi"/>
+              </w:rPr>
+              <w:t>6</w:t>
+            </w:r>
+          </w:p>
+        </w:tc>
+        <w:tc>
+          <w:tcPr>
+            <w:tcW w:w="1051" w:type="dxa"/>
+          </w:tcPr>
+          <w:p>
+            <w:pPr>
+              <w:pStyle w:val="ListParagraph"/>
+              <w:tabs>
+                <w:tab w:val="left" w:pos="5145"/>
+              </w:tabs>
+              <w:spacing w:after="200" w:line="276" w:lineRule="auto"/>
+              <w:ind w:left="0"/>
+              <w:rPr>
+                <w:rFonts w:asciiTheme="majorBidi" w:hAnsiTheme="majorBidi" w:cstheme="majorBidi"/>
+              </w:rPr>
+            </w:pPr>
+            <w:r>
+              <w:rPr>
+                <w:rFonts w:asciiTheme="majorBidi" w:hAnsiTheme="majorBidi" w:cstheme="majorBidi"/>
+              </w:rPr>
+              <w:t>0A</w:t>
+            </w:r>
+          </w:p>
+        </w:tc>
+      </w:tr>
+      <w:tr>
+        <w:tc>
+          <w:tcPr>
+            <w:tcW w:w="1052" w:type="dxa"/>
+          </w:tcPr>
+          <w:p>
+            <w:pPr>
+              <w:pStyle w:val="ListParagraph"/>
+              <w:tabs>
+                <w:tab w:val="left" w:pos="5145"/>
+              </w:tabs>
+              <w:spacing w:after="200" w:line="276" w:lineRule="auto"/>
+              <w:ind w:left="0"/>
+              <w:rPr>
+                <w:rFonts w:asciiTheme="majorBidi" w:hAnsiTheme="majorBidi" w:cstheme="majorBidi"/>
+              </w:rPr>
+            </w:pPr>
+            <w:r>
+              <w:rPr>
+                <w:rFonts w:asciiTheme="majorBidi" w:hAnsiTheme="majorBidi" w:cstheme="majorBidi"/>
+              </w:rPr>
+              <w:t>0F</w:t>
+            </w:r>
+          </w:p>
+        </w:tc>
+        <w:tc>
+          <w:tcPr>
+            <w:tcW w:w="1051" w:type="dxa"/>
+          </w:tcPr>
+          <w:p>
+            <w:pPr>
+              <w:pStyle w:val="ListParagraph"/>
+              <w:tabs>
+                <w:tab w:val="left" w:pos="5145"/>
+              </w:tabs>
+              <w:spacing w:after="200" w:line="276" w:lineRule="auto"/>
+              <w:ind w:left="0"/>
+              <w:rPr>
+                <w:rFonts w:asciiTheme="majorBidi" w:hAnsiTheme="majorBidi" w:cstheme="majorBidi"/>
+              </w:rPr>
+            </w:pPr>
+            <w:r>
+              <w:rPr>
+                <w:rFonts w:asciiTheme="majorBidi" w:hAnsiTheme="majorBidi" w:cstheme="majorBidi"/>
+              </w:rPr>
+              <w:t>07</w:t>
+            </w:r>
+          </w:p>
+        </w:tc>
+        <w:tc>
+          <w:tcPr>
+            <w:tcW w:w="1051" w:type="dxa"/>
+          </w:tcPr>
+          <w:p>
+            <w:pPr>
+              <w:pStyle w:val="ListParagraph"/>
+              <w:tabs>
+                <w:tab w:val="left" w:pos="5145"/>
+              </w:tabs>
+              <w:spacing w:after="200" w:line="276" w:lineRule="auto"/>
+              <w:ind w:left="0"/>
+              <w:rPr>
+                <w:rFonts w:asciiTheme="majorBidi" w:hAnsiTheme="majorBidi" w:cstheme="majorBidi"/>
+              </w:rPr>
+            </w:pPr>
+            <w:r>
+              <w:rPr>
+                <w:rFonts w:asciiTheme="majorBidi" w:hAnsiTheme="majorBidi" w:cstheme="majorBidi"/>
+              </w:rPr>
+              <w:t>0B</w:t>
+            </w:r>
+          </w:p>
+        </w:tc>
+        <w:tc>
+          <w:tcPr>
+            <w:tcW w:w="1051" w:type="dxa"/>
+          </w:tcPr>
+          <w:p>
+            <w:pPr>
+              <w:pStyle w:val="ListParagraph"/>
+              <w:tabs>
+                <w:tab w:val="left" w:pos="5145"/>
+              </w:tabs>
+              <w:spacing w:after="200" w:line="276" w:lineRule="auto"/>
+              <w:ind w:left="0"/>
+              <w:rPr>
+                <w:rFonts w:asciiTheme="majorBidi" w:hAnsiTheme="majorBidi" w:cstheme="majorBidi"/>
+              </w:rPr>
+            </w:pPr>
+            <w:r>
+              <w:rPr>
+                <w:rFonts w:asciiTheme="majorBidi" w:hAnsiTheme="majorBidi" w:cstheme="majorBidi"/>
+              </w:rPr>
+              <w:t>03</w:t>
+            </w:r>
+          </w:p>
+        </w:tc>
+      </w:tr>
+    </w:tbl>
+    <w:p>
+      <w:pPr>
+        <w:tabs>
+          <w:tab w:val="left" w:pos="5145"/>
+        </w:tabs>
+        <w:spacing w:after="200" w:line="276" w:lineRule="auto"/>
+        <w:rPr>
+          <w:rFonts w:asciiTheme="majorBidi" w:hAnsiTheme="majorBidi" w:cstheme="majorBidi"/>
+        </w:rPr>
+      </w:pPr>
+    </w:p>
+    <w:p>
+      <w:pPr>
+        <w:pStyle w:val="ListParagraph"/>
+        <w:tabs>
+          <w:tab w:val="left" w:pos="5145"/>
+        </w:tabs>
+        <w:spacing w:after="200" w:line="276" w:lineRule="auto"/>
+        <w:ind w:left="5145" w:hanging="4785"/>
+        <w:rPr>
+          <w:rFonts w:asciiTheme="majorBidi" w:hAnsiTheme="majorBidi" w:cstheme="majorBidi"/>
+        </w:rPr>
+      </w:pPr>
+      <w:r>
+        <w:rPr>
+          <w:rFonts w:asciiTheme="majorBidi" w:hAnsiTheme="majorBidi" w:cstheme="majorBidi"/>
+        </w:rPr>
+        <w:t xml:space="preserve">c. </w:t>
+      </w:r>
+    </w:p>
+    <w:tbl>
+      <w:tblPr>
+        <w:tblStyle w:val="TableGrid"/>
+        <w:tblW w:w="0" w:type="auto"/>
+        <w:tblInd w:w="1265" w:type="dxa"/>
+        <w:tblLook w:val="04A0" w:firstRow="1" w:lastRow="0" w:firstColumn="1" w:lastColumn="0" w:noHBand="0" w:noVBand="1"/>
+      </w:tblPr>
+      <w:tblGrid>
+        <w:gridCol w:w="1052"/>
+        <w:gridCol w:w="1051"/>
+        <w:gridCol w:w="1051"/>
+        <w:gridCol w:w="1051"/>
+      </w:tblGrid>
+      <w:tr>
+        <w:tc>
+          <w:tcPr>
+            <w:tcW w:w="1052" w:type="dxa"/>
+          </w:tcPr>
+          <w:p>
+            <w:pPr>
+              <w:pStyle w:val="ListParagraph"/>
+              <w:tabs>
+                <w:tab w:val="left" w:pos="5145"/>
+              </w:tabs>
+              <w:spacing w:after="200" w:line="276" w:lineRule="auto"/>
+              <w:ind w:left="0"/>
+              <w:rPr>
+                <w:rFonts w:asciiTheme="majorBidi" w:hAnsiTheme="majorBidi" w:cstheme="majorBidi"/>
+              </w:rPr>
+            </w:pPr>
+            <w:r>
+              <w:rPr>
+                <w:rFonts w:asciiTheme="majorBidi" w:hAnsiTheme="majorBidi" w:cstheme="majorBidi"/>
+              </w:rPr>
+              <w:t>04</w:t>
+            </w:r>
+          </w:p>
+        </w:tc>
+        <w:tc>
+          <w:tcPr>
+            <w:tcW w:w="1051" w:type="dxa"/>
+          </w:tcPr>
+          <w:p>
+            <w:pPr>
+              <w:pStyle w:val="ListParagraph"/>
+              <w:tabs>
+                <w:tab w:val="left" w:pos="5145"/>
+              </w:tabs>
+              <w:spacing w:after="200" w:line="276" w:lineRule="auto"/>
+              <w:ind w:left="0"/>
+              <w:rPr>
+                <w:rFonts w:asciiTheme="majorBidi" w:hAnsiTheme="majorBidi" w:cstheme="majorBidi"/>
+              </w:rPr>
+            </w:pPr>
+            <w:r>
+              <w:rPr>
+                <w:rFonts w:asciiTheme="majorBidi" w:hAnsiTheme="majorBidi" w:cstheme="majorBidi"/>
+              </w:rPr>
+              <w:t>08</w:t>
+            </w:r>
+          </w:p>
+        </w:tc>
+        <w:tc>
+          <w:tcPr>
+            <w:tcW w:w="1051" w:type="dxa"/>
+          </w:tcPr>
+          <w:p>
+            <w:pPr>
+              <w:pStyle w:val="ListParagraph"/>
+              <w:tabs>
+                <w:tab w:val="left" w:pos="5145"/>
+              </w:tabs>
+              <w:spacing w:after="200" w:line="276" w:lineRule="auto"/>
+              <w:ind w:left="0"/>
+              <w:rPr>
+                <w:rFonts w:asciiTheme="majorBidi" w:hAnsiTheme="majorBidi" w:cstheme="majorBidi"/>
+              </w:rPr>
+            </w:pPr>
+            <w:r>
+              <w:rPr>
+                <w:rFonts w:asciiTheme="majorBidi" w:hAnsiTheme="majorBidi" w:cstheme="majorBidi"/>
+              </w:rPr>
+              <w:t>00</w:t>
+            </w:r>
+          </w:p>
+        </w:tc>
+        <w:tc>
+          <w:tcPr>
+            <w:tcW w:w="1051" w:type="dxa"/>
+          </w:tcPr>
+          <w:p>
+            <w:pPr>
+              <w:pStyle w:val="ListParagraph"/>
+              <w:tabs>
+                <w:tab w:val="left" w:pos="5145"/>
+              </w:tabs>
+              <w:spacing w:after="200" w:line="276" w:lineRule="auto"/>
+              <w:ind w:left="0"/>
+              <w:rPr>
+                <w:rFonts w:asciiTheme="majorBidi" w:hAnsiTheme="majorBidi" w:cstheme="majorBidi"/>
+              </w:rPr>
+            </w:pPr>
+            <w:r>
+              <w:rPr>
+                <w:rFonts w:asciiTheme="majorBidi" w:hAnsiTheme="majorBidi" w:cstheme="majorBidi"/>
+              </w:rPr>
+              <w:t>0C</w:t>
+            </w:r>
+          </w:p>
+        </w:tc>
+      </w:tr>
+      <w:tr>
+        <w:tc>
+          <w:tcPr>
+            <w:tcW w:w="1052" w:type="dxa"/>
+          </w:tcPr>
+          <w:p>
+            <w:pPr>
+              <w:pStyle w:val="ListParagraph"/>
+              <w:tabs>
+                <w:tab w:val="left" w:pos="5145"/>
+              </w:tabs>
+              <w:spacing w:after="200" w:line="276" w:lineRule="auto"/>
+              <w:ind w:left="0"/>
+              <w:rPr>
+                <w:rFonts w:asciiTheme="majorBidi" w:hAnsiTheme="majorBidi" w:cstheme="majorBidi"/>
+              </w:rPr>
+            </w:pPr>
+            <w:r>
+              <w:rPr>
+                <w:rFonts w:asciiTheme="majorBidi" w:hAnsiTheme="majorBidi" w:cstheme="majorBidi"/>
+              </w:rPr>
+              <w:t>05</w:t>
+            </w:r>
+          </w:p>
+        </w:tc>
+        <w:tc>
+          <w:tcPr>
+            <w:tcW w:w="1051" w:type="dxa"/>
+          </w:tcPr>
+          <w:p>
+            <w:pPr>
+              <w:pStyle w:val="ListParagraph"/>
+              <w:tabs>
+                <w:tab w:val="left" w:pos="5145"/>
+              </w:tabs>
+              <w:spacing w:after="200" w:line="276" w:lineRule="auto"/>
+              <w:ind w:left="0"/>
+              <w:rPr>
+                <w:rFonts w:asciiTheme="majorBidi" w:hAnsiTheme="majorBidi" w:cstheme="majorBidi"/>
+              </w:rPr>
+            </w:pPr>
+            <w:r>
+              <w:rPr>
+                <w:rFonts w:asciiTheme="majorBidi" w:hAnsiTheme="majorBidi" w:cstheme="majorBidi"/>
+              </w:rPr>
+              <w:t>09</w:t>
+            </w:r>
+          </w:p>
+        </w:tc>
+        <w:tc>
+          <w:tcPr>
+            <w:tcW w:w="1051" w:type="dxa"/>
+          </w:tcPr>
+          <w:p>
+            <w:pPr>
+              <w:pStyle w:val="ListParagraph"/>
+              <w:tabs>
+                <w:tab w:val="left" w:pos="5145"/>
+              </w:tabs>
+              <w:spacing w:after="200" w:line="276" w:lineRule="auto"/>
+              <w:ind w:left="0"/>
+              <w:rPr>
+                <w:rFonts w:asciiTheme="majorBidi" w:hAnsiTheme="majorBidi" w:cstheme="majorBidi"/>
+              </w:rPr>
+            </w:pPr>
+            <w:r>
+              <w:rPr>
+                <w:rFonts w:asciiTheme="majorBidi" w:hAnsiTheme="majorBidi" w:cstheme="majorBidi"/>
+              </w:rPr>
+              <w:t>01</w:t>
+            </w:r>
+          </w:p>
+        </w:tc>
+        <w:tc>
+          <w:tcPr>
+            <w:tcW w:w="1051" w:type="dxa"/>
+          </w:tcPr>
+          <w:p>
+            <w:pPr>
+              <w:pStyle w:val="ListParagraph"/>
+              <w:tabs>
+                <w:tab w:val="left" w:pos="5145"/>
+              </w:tabs>
+              <w:spacing w:after="200" w:line="276" w:lineRule="auto"/>
+              <w:ind w:left="0"/>
+              <w:rPr>
+                <w:rFonts w:asciiTheme="majorBidi" w:hAnsiTheme="majorBidi" w:cstheme="majorBidi"/>
+              </w:rPr>
+            </w:pPr>
+            <w:r>
+              <w:rPr>
+                <w:rFonts w:asciiTheme="majorBidi" w:hAnsiTheme="majorBidi" w:cstheme="majorBidi"/>
+              </w:rPr>
+              <w:t>0D</w:t>
+            </w:r>
+          </w:p>
+        </w:tc>
+      </w:tr>
+      <w:tr>
+        <w:tc>
+          <w:tcPr>
+            <w:tcW w:w="1052" w:type="dxa"/>
+          </w:tcPr>
+          <w:p>
+            <w:pPr>
+              <w:pStyle w:val="ListParagraph"/>
+              <w:tabs>
+                <w:tab w:val="left" w:pos="5145"/>
+              </w:tabs>
+              <w:spacing w:after="200" w:line="276" w:lineRule="auto"/>
+              <w:ind w:left="0"/>
+              <w:rPr>
+                <w:rFonts w:asciiTheme="majorBidi" w:hAnsiTheme="majorBidi" w:cstheme="majorBidi"/>
+              </w:rPr>
+            </w:pPr>
+            <w:r>
+              <w:rPr>
+                <w:rFonts w:asciiTheme="majorBidi" w:hAnsiTheme="majorBidi" w:cstheme="majorBidi"/>
+              </w:rPr>
+              <w:t>06</w:t>
+            </w:r>
+          </w:p>
+        </w:tc>
+        <w:tc>
+          <w:tcPr>
+            <w:tcW w:w="1051" w:type="dxa"/>
+          </w:tcPr>
+          <w:p>
+            <w:pPr>
+              <w:pStyle w:val="ListParagraph"/>
+              <w:tabs>
+                <w:tab w:val="left" w:pos="5145"/>
+              </w:tabs>
+              <w:spacing w:after="200" w:line="276" w:lineRule="auto"/>
+              <w:ind w:left="0"/>
+              <w:rPr>
+                <w:rFonts w:asciiTheme="majorBidi" w:hAnsiTheme="majorBidi" w:cstheme="majorBidi"/>
+              </w:rPr>
+            </w:pPr>
+            <w:r>
+              <w:rPr>
+                <w:rFonts w:asciiTheme="majorBidi" w:hAnsiTheme="majorBidi" w:cstheme="majorBidi"/>
+              </w:rPr>
+              <w:t>0A</w:t>
+            </w:r>
+          </w:p>
+        </w:tc>
+        <w:tc>
+          <w:tcPr>
+            <w:tcW w:w="1051" w:type="dxa"/>
+          </w:tcPr>
+          <w:p>
+            <w:pPr>
+              <w:pStyle w:val="ListParagraph"/>
+              <w:tabs>
+                <w:tab w:val="left" w:pos="5145"/>
+              </w:tabs>
+              <w:spacing w:after="200" w:line="276" w:lineRule="auto"/>
+              <w:ind w:left="0"/>
+              <w:rPr>
+                <w:rFonts w:asciiTheme="majorBidi" w:hAnsiTheme="majorBidi" w:cstheme="majorBidi"/>
+              </w:rPr>
+            </w:pPr>
+            <w:r>
+              <w:rPr>
+                <w:rFonts w:asciiTheme="majorBidi" w:hAnsiTheme="majorBidi" w:cstheme="majorBidi"/>
+              </w:rPr>
+              <w:t>02</w:t>
+            </w:r>
+          </w:p>
+        </w:tc>
+        <w:tc>
+          <w:tcPr>
+            <w:tcW w:w="1051" w:type="dxa"/>
+          </w:tcPr>
+          <w:p>
+            <w:pPr>
+              <w:pStyle w:val="ListParagraph"/>
+              <w:tabs>
+                <w:tab w:val="left" w:pos="5145"/>
+              </w:tabs>
+              <w:spacing w:after="200" w:line="276" w:lineRule="auto"/>
+              <w:ind w:left="0"/>
+              <w:rPr>
+                <w:rFonts w:asciiTheme="majorBidi" w:hAnsiTheme="majorBidi" w:cstheme="majorBidi"/>
+              </w:rPr>
+            </w:pPr>
+            <w:r>
+              <w:rPr>
+                <w:rFonts w:asciiTheme="majorBidi" w:hAnsiTheme="majorBidi" w:cstheme="majorBidi"/>
+              </w:rPr>
+              <w:t>0E</w:t>
+            </w:r>
+          </w:p>
+        </w:tc>
+      </w:tr>
+      <w:tr>
+        <w:tc>
+          <w:tcPr>
+            <w:tcW w:w="1052" w:type="dxa"/>
+          </w:tcPr>
+          <w:p>
+            <w:pPr>
+              <w:pStyle w:val="ListParagraph"/>
+              <w:tabs>
+                <w:tab w:val="left" w:pos="5145"/>
+              </w:tabs>
+              <w:spacing w:after="200" w:line="276" w:lineRule="auto"/>
+              <w:ind w:left="0"/>
+              <w:rPr>
+                <w:rFonts w:asciiTheme="majorBidi" w:hAnsiTheme="majorBidi" w:cstheme="majorBidi"/>
+              </w:rPr>
+            </w:pPr>
+            <w:r>
+              <w:rPr>
+                <w:rFonts w:asciiTheme="majorBidi" w:hAnsiTheme="majorBidi" w:cstheme="majorBidi"/>
+              </w:rPr>
+              <w:t>07</w:t>
+            </w:r>
+          </w:p>
+        </w:tc>
+        <w:tc>
+          <w:tcPr>
+            <w:tcW w:w="1051" w:type="dxa"/>
+          </w:tcPr>
+          <w:p>
+            <w:pPr>
+              <w:pStyle w:val="ListParagraph"/>
+              <w:tabs>
+                <w:tab w:val="left" w:pos="5145"/>
+              </w:tabs>
+              <w:spacing w:after="200" w:line="276" w:lineRule="auto"/>
+              <w:ind w:left="0"/>
+              <w:rPr>
+                <w:rFonts w:asciiTheme="majorBidi" w:hAnsiTheme="majorBidi" w:cstheme="majorBidi"/>
+              </w:rPr>
+            </w:pPr>
+            <w:r>
+              <w:rPr>
+                <w:rFonts w:asciiTheme="majorBidi" w:hAnsiTheme="majorBidi" w:cstheme="majorBidi"/>
+              </w:rPr>
+              <w:t>0B</w:t>
+            </w:r>
+          </w:p>
+        </w:tc>
+        <w:tc>
+          <w:tcPr>
+            <w:tcW w:w="1051" w:type="dxa"/>
+          </w:tcPr>
+          <w:p>
+            <w:pPr>
+              <w:pStyle w:val="ListParagraph"/>
+              <w:tabs>
+                <w:tab w:val="left" w:pos="5145"/>
+              </w:tabs>
+              <w:spacing w:after="200" w:line="276" w:lineRule="auto"/>
+              <w:ind w:left="0"/>
+              <w:rPr>
+                <w:rFonts w:asciiTheme="majorBidi" w:hAnsiTheme="majorBidi" w:cstheme="majorBidi"/>
+              </w:rPr>
+            </w:pPr>
+            <w:r>
+              <w:rPr>
+                <w:rFonts w:asciiTheme="majorBidi" w:hAnsiTheme="majorBidi" w:cstheme="majorBidi"/>
+              </w:rPr>
+              <w:t>03</w:t>
+            </w:r>
+          </w:p>
+        </w:tc>
+        <w:tc>
+          <w:tcPr>
+            <w:tcW w:w="1051" w:type="dxa"/>
+          </w:tcPr>
+          <w:p>
+            <w:pPr>
+              <w:pStyle w:val="ListParagraph"/>
+              <w:tabs>
+                <w:tab w:val="left" w:pos="5145"/>
+              </w:tabs>
+              <w:spacing w:after="200" w:line="276" w:lineRule="auto"/>
+              <w:ind w:left="0"/>
+              <w:rPr>
+                <w:rFonts w:asciiTheme="majorBidi" w:hAnsiTheme="majorBidi" w:cstheme="majorBidi"/>
+              </w:rPr>
+            </w:pPr>
+            <w:r>
+              <w:rPr>
+                <w:rFonts w:asciiTheme="majorBidi" w:hAnsiTheme="majorBidi" w:cstheme="majorBidi"/>
+              </w:rPr>
+              <w:t>0F</w:t>
+            </w:r>
+          </w:p>
+        </w:tc>
+      </w:tr>
+    </w:tbl>
+    <w:p>
+      <w:pPr>
+        <w:pStyle w:val="ListParagraph"/>
+        <w:tabs>
+          <w:tab w:val="left" w:pos="5145"/>
+        </w:tabs>
+        <w:spacing w:after="200" w:line="276" w:lineRule="auto"/>
+        <w:ind w:left="5145" w:hanging="4785"/>
+        <w:rPr>
+          <w:rFonts w:asciiTheme="majorBidi" w:hAnsiTheme="majorBidi" w:cstheme="majorBidi"/>
+        </w:rPr>
+      </w:pPr>
+      <w:bookmarkStart w:id="0" w:name="_GoBack"/>
+      <w:bookmarkEnd w:id="0"/>
+    </w:p>
+    <w:p>
+      <w:pPr>
+        <w:tabs>
+          <w:tab w:val="left" w:pos="5145"/>
+        </w:tabs>
+        <w:spacing w:after="200" w:line="276" w:lineRule="auto"/>
         <w:rPr>
           <w:rFonts w:asciiTheme="majorBidi" w:hAnsiTheme="majorBidi" w:cstheme="majorBidi"/>
         </w:rPr>
@@ -280,6 +1673,7 @@
           <w:b/>
           <w:bCs/>
         </w:rPr>
+        <w:lastRenderedPageBreak/>
         <w:t>2</w:t>
       </w:r>
       <w:r>
@@ -1029,6 +2423,95 @@
     </w:lvl>
   </w:abstractNum>
   <w:abstractNum w:abstractNumId="1" w15:restartNumberingAfterBreak="0">
+    <w:nsid w:val="01A83887"/>
+    <w:multiLevelType w:val="hybridMultilevel"/>
+    <w:tmpl w:val="F4B2F692"/>
+    <w:lvl w:ilvl="0" w:tplc="04090019">
+      <w:start w:val="3"/>
+      <w:numFmt w:val="lowerLetter"/>
+      <w:lvlText w:val="%1."/>
+      <w:lvlJc w:val="left"/>
+      <w:pPr>
+        <w:ind w:left="1080" w:hanging="360"/>
+      </w:pPr>
+      <w:rPr>
+        <w:rFonts w:hint="default"/>
+      </w:rPr>
+    </w:lvl>
+    <w:lvl w:ilvl="1" w:tplc="04090019" w:tentative="1">
+      <w:start w:val="1"/>
+      <w:numFmt w:val="lowerLetter"/>
+      <w:lvlText w:val="%2."/>
+      <w:lvlJc w:val="left"/>
+      <w:pPr>
+        <w:ind w:left="1800" w:hanging="360"/>
+      </w:pPr>
+    </w:lvl>
+    <w:lvl w:ilvl="2" w:tplc="0409001B" w:tentative="1">
+      <w:start w:val="1"/>
+      <w:numFmt w:val="lowerRoman"/>
+      <w:lvlText w:val="%3."/>
+      <w:lvlJc w:val="right"/>
+      <w:pPr>
+        <w:ind w:left="2520" w:hanging="180"/>
+      </w:pPr>
+    </w:lvl>
+    <w:lvl w:ilvl="3" w:tplc="0409000F" w:tentative="1">
+      <w:start w:val="1"/>
+      <w:numFmt w:val="decimal"/>
+      <w:lvlText w:val="%4."/>
+      <w:lvlJc w:val="left"/>
+      <w:pPr>
+        <w:ind w:left="3240" w:hanging="360"/>
+      </w:pPr>
+    </w:lvl>
+    <w:lvl w:ilvl="4" w:tplc="04090019" w:tentative="1">
+      <w:start w:val="1"/>
+      <w:numFmt w:val="lowerLetter"/>
+      <w:lvlText w:val="%5."/>
+      <w:lvlJc w:val="left"/>
+      <w:pPr>
+        <w:ind w:left="3960" w:hanging="360"/>
+      </w:pPr>
+    </w:lvl>
+    <w:lvl w:ilvl="5" w:tplc="0409001B" w:tentative="1">
+      <w:start w:val="1"/>
+      <w:numFmt w:val="lowerRoman"/>
+      <w:lvlText w:val="%6."/>
+      <w:lvlJc w:val="right"/>
+      <w:pPr>
+        <w:ind w:left="4680" w:hanging="180"/>
+      </w:pPr>
+    </w:lvl>
+    <w:lvl w:ilvl="6" w:tplc="0409000F" w:tentative="1">
+      <w:start w:val="1"/>
+      <w:numFmt w:val="decimal"/>
+      <w:lvlText w:val="%7."/>
+      <w:lvlJc w:val="left"/>
+      <w:pPr>
+        <w:ind w:left="5400" w:hanging="360"/>
+      </w:pPr>
+    </w:lvl>
+    <w:lvl w:ilvl="7" w:tplc="04090019" w:tentative="1">
+      <w:start w:val="1"/>
+      <w:numFmt w:val="lowerLetter"/>
+      <w:lvlText w:val="%8."/>
+      <w:lvlJc w:val="left"/>
+      <w:pPr>
+        <w:ind w:left="6120" w:hanging="360"/>
+      </w:pPr>
+    </w:lvl>
+    <w:lvl w:ilvl="8" w:tplc="0409001B" w:tentative="1">
+      <w:start w:val="1"/>
+      <w:numFmt w:val="lowerRoman"/>
+      <w:lvlText w:val="%9."/>
+      <w:lvlJc w:val="right"/>
+      <w:pPr>
+        <w:ind w:left="6840" w:hanging="180"/>
+      </w:pPr>
+    </w:lvl>
+  </w:abstractNum>
+  <w:abstractNum w:abstractNumId="2" w15:restartNumberingAfterBreak="0">
     <w:nsid w:val="104276FF"/>
     <w:multiLevelType w:val="hybridMultilevel"/>
     <w:tmpl w:val="B40A68DE"/>
@@ -1117,7 +2600,7 @@
       </w:pPr>
     </w:lvl>
   </w:abstractNum>
-  <w:abstractNum w:abstractNumId="2" w15:restartNumberingAfterBreak="0">
+  <w:abstractNum w:abstractNumId="3" w15:restartNumberingAfterBreak="0">
     <w:nsid w:val="1F177F3E"/>
     <w:multiLevelType w:val="hybridMultilevel"/>
     <w:tmpl w:val="405EC1C8"/>
@@ -1206,7 +2689,7 @@
       </w:pPr>
     </w:lvl>
   </w:abstractNum>
-  <w:abstractNum w:abstractNumId="3" w15:restartNumberingAfterBreak="0">
+  <w:abstractNum w:abstractNumId="4" w15:restartNumberingAfterBreak="0">
     <w:nsid w:val="23FF2549"/>
     <w:multiLevelType w:val="hybridMultilevel"/>
     <w:tmpl w:val="5074EB96"/>
@@ -1297,7 +2780,7 @@
       </w:pPr>
     </w:lvl>
   </w:abstractNum>
-  <w:abstractNum w:abstractNumId="4" w15:restartNumberingAfterBreak="0">
+  <w:abstractNum w:abstractNumId="5" w15:restartNumberingAfterBreak="0">
     <w:nsid w:val="29D6208B"/>
     <w:multiLevelType w:val="hybridMultilevel"/>
     <w:tmpl w:val="A6848EE2"/>
@@ -1389,7 +2872,7 @@
       </w:pPr>
     </w:lvl>
   </w:abstractNum>
-  <w:abstractNum w:abstractNumId="5" w15:restartNumberingAfterBreak="0">
+  <w:abstractNum w:abstractNumId="6" w15:restartNumberingAfterBreak="0">
     <w:nsid w:val="51794730"/>
     <w:multiLevelType w:val="hybridMultilevel"/>
     <w:tmpl w:val="4A7AA0EE"/>
@@ -1507,7 +2990,7 @@
       </w:pPr>
     </w:lvl>
   </w:abstractNum>
-  <w:abstractNum w:abstractNumId="6" w15:restartNumberingAfterBreak="0">
+  <w:abstractNum w:abstractNumId="7" w15:restartNumberingAfterBreak="0">
     <w:nsid w:val="517C5666"/>
     <w:multiLevelType w:val="hybridMultilevel"/>
     <w:tmpl w:val="960CCC9E"/>
@@ -1593,7 +3076,7 @@
       </w:pPr>
     </w:lvl>
   </w:abstractNum>
-  <w:abstractNum w:abstractNumId="7" w15:restartNumberingAfterBreak="0">
+  <w:abstractNum w:abstractNumId="8" w15:restartNumberingAfterBreak="0">
     <w:nsid w:val="524570C4"/>
     <w:multiLevelType w:val="hybridMultilevel"/>
     <w:tmpl w:val="8CE0D854"/>
@@ -1679,7 +3162,7 @@
       </w:pPr>
     </w:lvl>
   </w:abstractNum>
-  <w:abstractNum w:abstractNumId="8" w15:restartNumberingAfterBreak="0">
+  <w:abstractNum w:abstractNumId="9" w15:restartNumberingAfterBreak="0">
     <w:nsid w:val="681B1CE1"/>
     <w:multiLevelType w:val="hybridMultilevel"/>
     <w:tmpl w:val="49A015B2"/>
@@ -1765,7 +3248,7 @@
       </w:pPr>
     </w:lvl>
   </w:abstractNum>
-  <w:abstractNum w:abstractNumId="9" w15:restartNumberingAfterBreak="0">
+  <w:abstractNum w:abstractNumId="10" w15:restartNumberingAfterBreak="0">
     <w:nsid w:val="687F1BFE"/>
     <w:multiLevelType w:val="hybridMultilevel"/>
     <w:tmpl w:val="A6768B5E"/>
@@ -1851,7 +3334,7 @@
       </w:pPr>
     </w:lvl>
   </w:abstractNum>
-  <w:abstractNum w:abstractNumId="10" w15:restartNumberingAfterBreak="0">
+  <w:abstractNum w:abstractNumId="11" w15:restartNumberingAfterBreak="0">
     <w:nsid w:val="7EC225B8"/>
     <w:multiLevelType w:val="hybridMultilevel"/>
     <w:tmpl w:val="0520FEBA"/>
@@ -1969,13 +3452,13 @@
     </w:lvl>
   </w:abstractNum>
   <w:num w:numId="1">
-    <w:abstractNumId w:val="5"/>
+    <w:abstractNumId w:val="6"/>
   </w:num>
   <w:num w:numId="2">
-    <w:abstractNumId w:val="10"/>
+    <w:abstractNumId w:val="11"/>
   </w:num>
   <w:num w:numId="3">
-    <w:abstractNumId w:val="6"/>
+    <w:abstractNumId w:val="7"/>
     <w:lvlOverride w:ilvl="0">
       <w:startOverride w:val="1"/>
     </w:lvlOverride>
@@ -2005,6 +3488,66 @@
     </w:lvlOverride>
   </w:num>
   <w:num w:numId="4">
+    <w:abstractNumId w:val="10"/>
+    <w:lvlOverride w:ilvl="0">
+      <w:startOverride w:val="6"/>
+    </w:lvlOverride>
+    <w:lvlOverride w:ilvl="1">
+      <w:startOverride w:val="1"/>
+    </w:lvlOverride>
+    <w:lvlOverride w:ilvl="2">
+      <w:startOverride w:val="1"/>
+    </w:lvlOverride>
+    <w:lvlOverride w:ilvl="3">
+      <w:startOverride w:val="1"/>
+    </w:lvlOverride>
+    <w:lvlOverride w:ilvl="4">
+      <w:startOverride w:val="1"/>
+    </w:lvlOverride>
+    <w:lvlOverride w:ilvl="5">
+      <w:startOverride w:val="1"/>
+    </w:lvlOverride>
+    <w:lvlOverride w:ilvl="6">
+      <w:startOverride w:val="1"/>
+    </w:lvlOverride>
+    <w:lvlOverride w:ilvl="7">
+      <w:startOverride w:val="1"/>
+    </w:lvlOverride>
+    <w:lvlOverride w:ilvl="8">
+      <w:startOverride w:val="1"/>
+    </w:lvlOverride>
+  </w:num>
+  <w:num w:numId="5">
+    <w:abstractNumId w:val="8"/>
+    <w:lvlOverride w:ilvl="0">
+      <w:startOverride w:val="1"/>
+    </w:lvlOverride>
+    <w:lvlOverride w:ilvl="1">
+      <w:startOverride w:val="1"/>
+    </w:lvlOverride>
+    <w:lvlOverride w:ilvl="2">
+      <w:startOverride w:val="1"/>
+    </w:lvlOverride>
+    <w:lvlOverride w:ilvl="3">
+      <w:startOverride w:val="1"/>
+    </w:lvlOverride>
+    <w:lvlOverride w:ilvl="4">
+      <w:startOverride w:val="1"/>
+    </w:lvlOverride>
+    <w:lvlOverride w:ilvl="5">
+      <w:startOverride w:val="1"/>
+    </w:lvlOverride>
+    <w:lvlOverride w:ilvl="6">
+      <w:startOverride w:val="1"/>
+    </w:lvlOverride>
+    <w:lvlOverride w:ilvl="7">
+      <w:startOverride w:val="1"/>
+    </w:lvlOverride>
+    <w:lvlOverride w:ilvl="8">
+      <w:startOverride w:val="1"/>
+    </w:lvlOverride>
+  </w:num>
+  <w:num w:numId="6">
     <w:abstractNumId w:val="9"/>
     <w:lvlOverride w:ilvl="0">
       <w:startOverride w:val="6"/>
@@ -2034,92 +3577,35 @@
       <w:startOverride w:val="1"/>
     </w:lvlOverride>
   </w:num>
-  <w:num w:numId="5">
-    <w:abstractNumId w:val="7"/>
-    <w:lvlOverride w:ilvl="0">
-      <w:startOverride w:val="1"/>
-    </w:lvlOverride>
-    <w:lvlOverride w:ilvl="1">
-      <w:startOverride w:val="1"/>
-    </w:lvlOverride>
-    <w:lvlOverride w:ilvl="2">
-      <w:startOverride w:val="1"/>
-    </w:lvlOverride>
-    <w:lvlOverride w:ilvl="3">
-      <w:startOverride w:val="1"/>
-    </w:lvlOverride>
-    <w:lvlOverride w:ilvl="4">
-      <w:startOverride w:val="1"/>
-    </w:lvlOverride>
-    <w:lvlOverride w:ilvl="5">
-      <w:startOverride w:val="1"/>
-    </w:lvlOverride>
-    <w:lvlOverride w:ilvl="6">
-      <w:startOverride w:val="1"/>
-    </w:lvlOverride>
-    <w:lvlOverride w:ilvl="7">
-      <w:startOverride w:val="1"/>
-    </w:lvlOverride>
-    <w:lvlOverride w:ilvl="8">
-      <w:startOverride w:val="1"/>
-    </w:lvlOverride>
-  </w:num>
-  <w:num w:numId="6">
-    <w:abstractNumId w:val="8"/>
-    <w:lvlOverride w:ilvl="0">
-      <w:startOverride w:val="6"/>
-    </w:lvlOverride>
-    <w:lvlOverride w:ilvl="1">
-      <w:startOverride w:val="1"/>
-    </w:lvlOverride>
-    <w:lvlOverride w:ilvl="2">
-      <w:startOverride w:val="1"/>
-    </w:lvlOverride>
-    <w:lvlOverride w:ilvl="3">
-      <w:startOverride w:val="1"/>
-    </w:lvlOverride>
-    <w:lvlOverride w:ilvl="4">
-      <w:startOverride w:val="1"/>
-    </w:lvlOverride>
-    <w:lvlOverride w:ilvl="5">
-      <w:startOverride w:val="1"/>
-    </w:lvlOverride>
-    <w:lvlOverride w:ilvl="6">
-      <w:startOverride w:val="1"/>
-    </w:lvlOverride>
-    <w:lvlOverride w:ilvl="7">
-      <w:startOverride w:val="1"/>
-    </w:lvlOverride>
-    <w:lvlOverride w:ilvl="8">
-      <w:startOverride w:val="1"/>
-    </w:lvlOverride>
-  </w:num>
   <w:num w:numId="7">
-    <w:abstractNumId w:val="10"/>
+    <w:abstractNumId w:val="11"/>
     <w:lvlOverride w:ilvl="0">
       <w:startOverride w:val="4"/>
     </w:lvlOverride>
   </w:num>
   <w:num w:numId="8">
+    <w:abstractNumId w:val="5"/>
+  </w:num>
+  <w:num w:numId="9">
+    <w:abstractNumId w:val="3"/>
+  </w:num>
+  <w:num w:numId="10">
     <w:abstractNumId w:val="4"/>
   </w:num>
-  <w:num w:numId="9">
-    <w:abstractNumId w:val="2"/>
-  </w:num>
-  <w:num w:numId="10">
-    <w:abstractNumId w:val="3"/>
-  </w:num>
   <w:num w:numId="11">
-    <w:abstractNumId w:val="10"/>
+    <w:abstractNumId w:val="11"/>
     <w:lvlOverride w:ilvl="0">
       <w:startOverride w:val="12"/>
     </w:lvlOverride>
   </w:num>
   <w:num w:numId="12">
-    <w:abstractNumId w:val="1"/>
+    <w:abstractNumId w:val="2"/>
   </w:num>
   <w:num w:numId="13">
     <w:abstractNumId w:val="0"/>
+  </w:num>
+  <w:num w:numId="14">
+    <w:abstractNumId w:val="1"/>
   </w:num>
   <w:numIdMacAtCleanup w:val="6"/>
 </w:numbering>
@@ -2248,6 +3734,7 @@
     <w:lsdException w:name="HTML Sample" w:semiHidden="1" w:unhideWhenUsed="1"/>
     <w:lsdException w:name="HTML Typewriter" w:semiHidden="1" w:unhideWhenUsed="1"/>
     <w:lsdException w:name="HTML Variable" w:semiHidden="1" w:unhideWhenUsed="1"/>
+    <w:lsdException w:name="Normal Table" w:semiHidden="1" w:unhideWhenUsed="1"/>
     <w:lsdException w:name="annotation subject" w:semiHidden="1" w:unhideWhenUsed="1"/>
     <w:lsdException w:name="No List" w:semiHidden="1" w:unhideWhenUsed="1"/>
     <w:lsdException w:name="Outline List 1" w:semiHidden="1" w:unhideWhenUsed="1"/>
@@ -2291,8 +3778,10 @@
     <w:lsdException w:name="Table Elegant" w:semiHidden="1" w:unhideWhenUsed="1"/>
     <w:lsdException w:name="Table Professional" w:semiHidden="1" w:unhideWhenUsed="1"/>
     <w:lsdException w:name="Table Subtle 1" w:semiHidden="1" w:unhideWhenUsed="1"/>
+    <w:lsdException w:name="Table Subtle 2" w:semiHidden="1" w:unhideWhenUsed="1"/>
     <w:lsdException w:name="Table Web 1" w:semiHidden="1" w:unhideWhenUsed="1"/>
     <w:lsdException w:name="Table Web 2" w:semiHidden="1" w:unhideWhenUsed="1"/>
+    <w:lsdException w:name="Table Web 3" w:semiHidden="1" w:unhideWhenUsed="1"/>
     <w:lsdException w:name="Balloon Text" w:semiHidden="1" w:unhideWhenUsed="1"/>
     <w:lsdException w:name="Table Grid" w:uiPriority="59"/>
     <w:lsdException w:name="Table Theme" w:semiHidden="1" w:unhideWhenUsed="1"/>

</xml_diff>

<commit_message>
done with first row
</commit_message>
<xml_diff>
--- a/crypto_assnmnt2.docx
+++ b/crypto_assnmnt2.docx
@@ -3065,13 +3065,19 @@
         <w:rPr>
           <w:rFonts w:asciiTheme="majorBidi" w:hAnsiTheme="majorBidi" w:cstheme="majorBidi"/>
         </w:rPr>
-        <w:t xml:space="preserve"> 0000 000</w:t>
+        <w:t xml:space="preserve"> 0000 00</w:t>
       </w:r>
       <w:r>
         <w:rPr>
           <w:rFonts w:asciiTheme="majorBidi" w:hAnsiTheme="majorBidi" w:cstheme="majorBidi"/>
         </w:rPr>
         <w:t>1</w:t>
+      </w:r>
+      <w:r>
+        <w:rPr>
+          <w:rFonts w:asciiTheme="majorBidi" w:hAnsiTheme="majorBidi" w:cstheme="majorBidi"/>
+        </w:rPr>
+        <w:t>0</w:t>
       </w:r>
       <w:r>
         <w:rPr>
@@ -3303,8 +3309,351 @@
           <w:rFonts w:asciiTheme="majorBidi" w:hAnsiTheme="majorBidi" w:cstheme="majorBidi"/>
         </w:rPr>
       </w:pPr>
+      <w:r>
+        <w:rPr>
+          <w:rFonts w:asciiTheme="majorBidi" w:hAnsiTheme="majorBidi" w:cstheme="majorBidi"/>
+        </w:rPr>
+        <w:t>000</w:t>
+      </w:r>
+      <w:r>
+        <w:rPr>
+          <w:rFonts w:asciiTheme="majorBidi" w:hAnsiTheme="majorBidi" w:cstheme="majorBidi"/>
+        </w:rPr>
+        <w:t xml:space="preserve">0 1000 </w:t>
+      </w:r>
+      <w:r>
+        <w:rPr>
+          <w:rFonts w:asciiTheme="majorBidi" w:hAnsiTheme="majorBidi" w:cstheme="majorBidi"/>
+        </w:rPr>
+        <w:sym w:font="Symbol" w:char="F0C5"/>
+      </w:r>
+      <w:r>
+        <w:rPr>
+          <w:rFonts w:asciiTheme="majorBidi" w:hAnsiTheme="majorBidi" w:cstheme="majorBidi"/>
+        </w:rPr>
+        <w:t xml:space="preserve"> 0000 1111 </w:t>
+      </w:r>
+      <w:r>
+        <w:rPr>
+          <w:rFonts w:asciiTheme="majorBidi" w:hAnsiTheme="majorBidi" w:cstheme="majorBidi"/>
+        </w:rPr>
+        <w:sym w:font="Symbol" w:char="F0C5"/>
+      </w:r>
+      <w:r>
+        <w:rPr>
+          <w:rFonts w:asciiTheme="majorBidi" w:hAnsiTheme="majorBidi" w:cstheme="majorBidi"/>
+        </w:rPr>
+        <w:t xml:space="preserve"> 0000 0110 </w:t>
+      </w:r>
+      <w:r>
+        <w:rPr>
+          <w:rFonts w:asciiTheme="majorBidi" w:hAnsiTheme="majorBidi" w:cstheme="majorBidi"/>
+        </w:rPr>
+        <w:sym w:font="Symbol" w:char="F0C5"/>
+      </w:r>
+      <w:r>
+        <w:rPr>
+          <w:rFonts w:asciiTheme="majorBidi" w:hAnsiTheme="majorBidi" w:cstheme="majorBidi"/>
+        </w:rPr>
+        <w:t xml:space="preserve"> 0000 </w:t>
+      </w:r>
+      <w:proofErr w:type="gramStart"/>
+      <w:r>
+        <w:rPr>
+          <w:rFonts w:asciiTheme="majorBidi" w:hAnsiTheme="majorBidi" w:cstheme="majorBidi"/>
+        </w:rPr>
+        <w:t>0111</w:t>
+      </w:r>
+      <w:r>
+        <w:rPr>
+          <w:rFonts w:asciiTheme="majorBidi" w:hAnsiTheme="majorBidi" w:cstheme="majorBidi"/>
+        </w:rPr>
+        <w:t xml:space="preserve"> </w:t>
+      </w:r>
+      <w:r>
+        <w:rPr>
+          <w:rFonts w:asciiTheme="majorBidi" w:hAnsiTheme="majorBidi" w:cstheme="majorBidi"/>
+        </w:rPr>
+        <w:t xml:space="preserve"> =</w:t>
+      </w:r>
+      <w:proofErr w:type="gramEnd"/>
+      <w:r>
+        <w:rPr>
+          <w:rFonts w:asciiTheme="majorBidi" w:hAnsiTheme="majorBidi" w:cstheme="majorBidi"/>
+        </w:rPr>
+        <w:t xml:space="preserve"> 0000 0110 = </w:t>
+      </w:r>
+      <w:r>
+        <w:rPr>
+          <w:rFonts w:asciiTheme="majorBidi" w:hAnsiTheme="majorBidi" w:cstheme="majorBidi"/>
+        </w:rPr>
+        <w:t>06 =</w:t>
+      </w:r>
+      <w:r>
+        <w:rPr>
+          <w:rFonts w:asciiTheme="majorBidi" w:hAnsiTheme="majorBidi" w:cstheme="majorBidi"/>
+        </w:rPr>
+        <w:t>6</w:t>
+      </w:r>
+    </w:p>
+    <w:p>
+      <w:pPr>
+        <w:pStyle w:val="ListParagraph"/>
+        <w:numPr>
+          <w:ilvl w:val="0"/>
+          <w:numId w:val="18"/>
+        </w:numPr>
+        <w:tabs>
+          <w:tab w:val="left" w:pos="5145"/>
+        </w:tabs>
+        <w:spacing w:after="200" w:line="276" w:lineRule="auto"/>
+        <w:rPr>
+          <w:rFonts w:asciiTheme="majorBidi" w:hAnsiTheme="majorBidi" w:cstheme="majorBidi"/>
+        </w:rPr>
+      </w:pPr>
+      <w:r>
+        <w:rPr>
+          <w:rFonts w:asciiTheme="majorBidi" w:hAnsiTheme="majorBidi" w:cstheme="majorBidi"/>
+        </w:rPr>
+        <w:t xml:space="preserve">0001 0000 </w:t>
+      </w:r>
+      <w:r>
+        <w:sym w:font="Symbol" w:char="F0C5"/>
+      </w:r>
+      <w:r>
+        <w:rPr>
+          <w:rFonts w:asciiTheme="majorBidi" w:hAnsiTheme="majorBidi" w:cstheme="majorBidi"/>
+        </w:rPr>
+        <w:t xml:space="preserve"> 0001 1011 </w:t>
+      </w:r>
+      <w:r>
+        <w:sym w:font="Symbol" w:char="F0C5"/>
+      </w:r>
+      <w:r>
+        <w:rPr>
+          <w:rFonts w:asciiTheme="majorBidi" w:hAnsiTheme="majorBidi" w:cstheme="majorBidi"/>
+        </w:rPr>
+        <w:t xml:space="preserve"> </w:t>
+      </w:r>
+      <w:r>
+        <w:rPr>
+          <w:rFonts w:asciiTheme="majorBidi" w:hAnsiTheme="majorBidi" w:cstheme="majorBidi"/>
+        </w:rPr>
+        <w:t xml:space="preserve">0000 1010 </w:t>
+      </w:r>
+      <w:r>
+        <w:sym w:font="Symbol" w:char="F0C5"/>
+      </w:r>
+      <w:r>
+        <w:rPr>
+          <w:rFonts w:asciiTheme="majorBidi" w:hAnsiTheme="majorBidi" w:cstheme="majorBidi"/>
+        </w:rPr>
+        <w:t xml:space="preserve"> 0000 </w:t>
+      </w:r>
+      <w:proofErr w:type="gramStart"/>
+      <w:r>
+        <w:rPr>
+          <w:rFonts w:asciiTheme="majorBidi" w:hAnsiTheme="majorBidi" w:cstheme="majorBidi"/>
+        </w:rPr>
+        <w:t xml:space="preserve">1011 </w:t>
+      </w:r>
+      <w:r>
+        <w:rPr>
+          <w:rFonts w:asciiTheme="majorBidi" w:hAnsiTheme="majorBidi" w:cstheme="majorBidi"/>
+        </w:rPr>
+        <w:t xml:space="preserve"> </w:t>
+      </w:r>
+      <w:r>
+        <w:rPr>
+          <w:rFonts w:asciiTheme="majorBidi" w:hAnsiTheme="majorBidi" w:cstheme="majorBidi"/>
+        </w:rPr>
+        <w:t>=</w:t>
+      </w:r>
+      <w:proofErr w:type="gramEnd"/>
+      <w:r>
+        <w:rPr>
+          <w:rFonts w:asciiTheme="majorBidi" w:hAnsiTheme="majorBidi" w:cstheme="majorBidi"/>
+        </w:rPr>
+        <w:t xml:space="preserve"> 000</w:t>
+      </w:r>
+      <w:r>
+        <w:rPr>
+          <w:rFonts w:asciiTheme="majorBidi" w:hAnsiTheme="majorBidi" w:cstheme="majorBidi"/>
+        </w:rPr>
+        <w:t>0 1010 =</w:t>
+      </w:r>
+      <w:r>
+        <w:rPr>
+          <w:rFonts w:asciiTheme="majorBidi" w:hAnsiTheme="majorBidi" w:cstheme="majorBidi"/>
+        </w:rPr>
+        <w:t xml:space="preserve"> 0A</w:t>
+      </w:r>
+      <w:r>
+        <w:rPr>
+          <w:rFonts w:asciiTheme="majorBidi" w:hAnsiTheme="majorBidi" w:cstheme="majorBidi"/>
+        </w:rPr>
+        <w:t xml:space="preserve"> </w:t>
+      </w:r>
+      <w:r>
+        <w:rPr>
+          <w:rFonts w:asciiTheme="majorBidi" w:hAnsiTheme="majorBidi" w:cstheme="majorBidi"/>
+        </w:rPr>
+        <w:t>=</w:t>
+      </w:r>
+      <w:r>
+        <w:rPr>
+          <w:rFonts w:asciiTheme="majorBidi" w:hAnsiTheme="majorBidi" w:cstheme="majorBidi"/>
+        </w:rPr>
+        <w:t>10</w:t>
+      </w:r>
+    </w:p>
+    <w:p>
+      <w:pPr>
+        <w:pStyle w:val="ListParagraph"/>
+        <w:numPr>
+          <w:ilvl w:val="0"/>
+          <w:numId w:val="18"/>
+        </w:numPr>
+        <w:tabs>
+          <w:tab w:val="left" w:pos="5145"/>
+        </w:tabs>
+        <w:spacing w:after="200" w:line="276" w:lineRule="auto"/>
+        <w:rPr>
+          <w:rFonts w:asciiTheme="majorBidi" w:hAnsiTheme="majorBidi" w:cstheme="majorBidi"/>
+        </w:rPr>
+      </w:pPr>
+      <w:r>
+        <w:rPr>
+          <w:rFonts w:asciiTheme="majorBidi" w:hAnsiTheme="majorBidi" w:cstheme="majorBidi"/>
+        </w:rPr>
+        <w:t xml:space="preserve">0000 0000 </w:t>
+      </w:r>
+      <w:r>
+        <w:sym w:font="Symbol" w:char="F0C5"/>
+      </w:r>
+      <w:r>
+        <w:t xml:space="preserve"> 0000 0011 </w:t>
+      </w:r>
+      <w:r>
+        <w:sym w:font="Symbol" w:char="F0C5"/>
+      </w:r>
+      <w:r>
+        <w:t xml:space="preserve"> </w:t>
+      </w:r>
+      <w:r>
+        <w:rPr>
+          <w:rFonts w:asciiTheme="majorBidi" w:hAnsiTheme="majorBidi" w:cstheme="majorBidi"/>
+        </w:rPr>
+        <w:t>0000 0010</w:t>
+      </w:r>
+      <w:r>
+        <w:rPr>
+          <w:rFonts w:asciiTheme="majorBidi" w:hAnsiTheme="majorBidi" w:cstheme="majorBidi"/>
+        </w:rPr>
+        <w:t xml:space="preserve"> </w:t>
+      </w:r>
+      <w:r>
+        <w:sym w:font="Symbol" w:char="F0C5"/>
+      </w:r>
+      <w:r>
+        <w:rPr>
+          <w:rFonts w:asciiTheme="majorBidi" w:hAnsiTheme="majorBidi" w:cstheme="majorBidi"/>
+        </w:rPr>
+        <w:t xml:space="preserve"> </w:t>
+      </w:r>
+      <w:r>
+        <w:rPr>
+          <w:rFonts w:asciiTheme="majorBidi" w:hAnsiTheme="majorBidi" w:cstheme="majorBidi"/>
+        </w:rPr>
+        <w:t xml:space="preserve"> </w:t>
+      </w:r>
+      <w:r>
+        <w:rPr>
+          <w:rFonts w:asciiTheme="majorBidi" w:hAnsiTheme="majorBidi" w:cstheme="majorBidi"/>
+        </w:rPr>
+        <w:t>0000 001</w:t>
+      </w:r>
+      <w:r>
+        <w:rPr>
+          <w:rFonts w:asciiTheme="majorBidi" w:hAnsiTheme="majorBidi" w:cstheme="majorBidi"/>
+        </w:rPr>
+        <w:t>1 = 0000 0010 = 02 = 2</w:t>
+      </w:r>
+    </w:p>
+    <w:p>
+      <w:pPr>
+        <w:pStyle w:val="ListParagraph"/>
+        <w:numPr>
+          <w:ilvl w:val="0"/>
+          <w:numId w:val="18"/>
+        </w:numPr>
+        <w:tabs>
+          <w:tab w:val="left" w:pos="5145"/>
+        </w:tabs>
+        <w:spacing w:after="200" w:line="276" w:lineRule="auto"/>
+        <w:rPr>
+          <w:rFonts w:asciiTheme="majorBidi" w:hAnsiTheme="majorBidi" w:cstheme="majorBidi"/>
+        </w:rPr>
+      </w:pPr>
+      <w:r>
+        <w:rPr>
+          <w:rFonts w:asciiTheme="majorBidi" w:hAnsiTheme="majorBidi" w:cstheme="majorBidi"/>
+        </w:rPr>
+        <w:t xml:space="preserve">0001 1000 </w:t>
+      </w:r>
+      <w:r>
+        <w:sym w:font="Symbol" w:char="F0C5"/>
+      </w:r>
+      <w:r>
+        <w:t xml:space="preserve"> 0001 0111 </w:t>
+      </w:r>
+      <w:r>
+        <w:sym w:font="Symbol" w:char="F0C5"/>
+      </w:r>
+      <w:r>
+        <w:t xml:space="preserve"> </w:t>
+      </w:r>
+      <w:r>
+        <w:rPr>
+          <w:rFonts w:asciiTheme="majorBidi" w:hAnsiTheme="majorBidi" w:cstheme="majorBidi"/>
+        </w:rPr>
+        <w:t>0000 1110</w:t>
+      </w:r>
+      <w:r>
+        <w:rPr>
+          <w:rFonts w:asciiTheme="majorBidi" w:hAnsiTheme="majorBidi" w:cstheme="majorBidi"/>
+        </w:rPr>
+        <w:t xml:space="preserve"> </w:t>
+      </w:r>
+      <w:r>
+        <w:sym w:font="Symbol" w:char="F0C5"/>
+      </w:r>
+      <w:r>
+        <w:rPr>
+          <w:rFonts w:asciiTheme="majorBidi" w:hAnsiTheme="majorBidi" w:cstheme="majorBidi"/>
+        </w:rPr>
+        <w:t xml:space="preserve"> </w:t>
+      </w:r>
+      <w:r>
+        <w:rPr>
+          <w:rFonts w:asciiTheme="majorBidi" w:hAnsiTheme="majorBidi" w:cstheme="majorBidi"/>
+        </w:rPr>
+        <w:t>0000 1111</w:t>
+      </w:r>
+      <w:r>
+        <w:rPr>
+          <w:rFonts w:asciiTheme="majorBidi" w:hAnsiTheme="majorBidi" w:cstheme="majorBidi"/>
+        </w:rPr>
+        <w:t xml:space="preserve">  = 0000 1110 = 0E</w:t>
+      </w:r>
       <w:bookmarkStart w:id="0" w:name="_GoBack"/>
       <w:bookmarkEnd w:id="0"/>
+      <w:r>
+        <w:rPr>
+          <w:rFonts w:asciiTheme="majorBidi" w:hAnsiTheme="majorBidi" w:cstheme="majorBidi"/>
+        </w:rPr>
+        <w:t xml:space="preserve"> =14</w:t>
+      </w:r>
     </w:p>
     <w:p>
       <w:pPr>

</xml_diff>

<commit_message>
doen with second row
</commit_message>
<xml_diff>
--- a/crypto_assnmnt2.docx
+++ b/crypto_assnmnt2.docx
@@ -902,13 +902,7 @@
               <w:rPr>
                 <w:rFonts w:asciiTheme="majorBidi" w:hAnsiTheme="majorBidi" w:cstheme="majorBidi"/>
               </w:rPr>
-              <w:t>0</w:t>
-            </w:r>
-            <w:r>
-              <w:rPr>
-                <w:rFonts w:asciiTheme="majorBidi" w:hAnsiTheme="majorBidi" w:cstheme="majorBidi"/>
-              </w:rPr>
-              <w:t>9</w:t>
+              <w:t>09</w:t>
             </w:r>
           </w:p>
         </w:tc>
@@ -932,13 +926,7 @@
               <w:rPr>
                 <w:rFonts w:asciiTheme="majorBidi" w:hAnsiTheme="majorBidi" w:cstheme="majorBidi"/>
               </w:rPr>
-              <w:t>0</w:t>
-            </w:r>
-            <w:r>
-              <w:rPr>
-                <w:rFonts w:asciiTheme="majorBidi" w:hAnsiTheme="majorBidi" w:cstheme="majorBidi"/>
-              </w:rPr>
-              <w:t>1</w:t>
+              <w:t>01</w:t>
             </w:r>
           </w:p>
         </w:tc>
@@ -962,13 +950,7 @@
               <w:rPr>
                 <w:rFonts w:asciiTheme="majorBidi" w:hAnsiTheme="majorBidi" w:cstheme="majorBidi"/>
               </w:rPr>
-              <w:t>0</w:t>
-            </w:r>
-            <w:r>
-              <w:rPr>
-                <w:rFonts w:asciiTheme="majorBidi" w:hAnsiTheme="majorBidi" w:cstheme="majorBidi"/>
-              </w:rPr>
-              <w:t>D</w:t>
+              <w:t>0D</w:t>
             </w:r>
           </w:p>
         </w:tc>
@@ -992,13 +974,7 @@
               <w:rPr>
                 <w:rFonts w:asciiTheme="majorBidi" w:hAnsiTheme="majorBidi" w:cstheme="majorBidi"/>
               </w:rPr>
-              <w:t>0</w:t>
-            </w:r>
-            <w:r>
-              <w:rPr>
-                <w:rFonts w:asciiTheme="majorBidi" w:hAnsiTheme="majorBidi" w:cstheme="majorBidi"/>
-              </w:rPr>
-              <w:t>5</w:t>
+              <w:t>05</w:t>
             </w:r>
           </w:p>
         </w:tc>
@@ -1072,13 +1048,7 @@
               <w:rPr>
                 <w:rFonts w:asciiTheme="majorBidi" w:hAnsiTheme="majorBidi" w:cstheme="majorBidi"/>
               </w:rPr>
-              <w:t>0</w:t>
-            </w:r>
-            <w:r>
-              <w:rPr>
-                <w:rFonts w:asciiTheme="majorBidi" w:hAnsiTheme="majorBidi" w:cstheme="majorBidi"/>
-              </w:rPr>
-              <w:t>6</w:t>
+              <w:t>06</w:t>
             </w:r>
           </w:p>
         </w:tc>
@@ -2347,19 +2317,7 @@
         <w:rPr>
           <w:rFonts w:asciiTheme="majorBidi" w:hAnsiTheme="majorBidi" w:cstheme="majorBidi"/>
         </w:rPr>
-        <w:t>02 * 0</w:t>
-      </w:r>
-      <w:r>
-        <w:rPr>
-          <w:rFonts w:asciiTheme="majorBidi" w:hAnsiTheme="majorBidi" w:cstheme="majorBidi"/>
-        </w:rPr>
-        <w:t>8</w:t>
-      </w:r>
-      <w:r>
-        <w:rPr>
-          <w:rFonts w:asciiTheme="majorBidi" w:hAnsiTheme="majorBidi" w:cstheme="majorBidi"/>
-        </w:rPr>
-        <w:t xml:space="preserve">  </w:t>
+        <w:t xml:space="preserve">02 * 08  </w:t>
       </w:r>
       <w:r>
         <w:rPr>
@@ -2371,19 +2329,7 @@
         <w:rPr>
           <w:rFonts w:asciiTheme="majorBidi" w:hAnsiTheme="majorBidi" w:cstheme="majorBidi"/>
         </w:rPr>
-        <w:t xml:space="preserve"> 03 * 0</w:t>
-      </w:r>
-      <w:r>
-        <w:rPr>
-          <w:rFonts w:asciiTheme="majorBidi" w:hAnsiTheme="majorBidi" w:cstheme="majorBidi"/>
-        </w:rPr>
-        <w:t>9</w:t>
-      </w:r>
-      <w:r>
-        <w:rPr>
-          <w:rFonts w:asciiTheme="majorBidi" w:hAnsiTheme="majorBidi" w:cstheme="majorBidi"/>
-        </w:rPr>
-        <w:t xml:space="preserve"> </w:t>
+        <w:t xml:space="preserve"> 03 * 09 </w:t>
       </w:r>
       <w:r>
         <w:rPr>
@@ -2395,13 +2341,7 @@
         <w:rPr>
           <w:rFonts w:asciiTheme="majorBidi" w:hAnsiTheme="majorBidi" w:cstheme="majorBidi"/>
         </w:rPr>
-        <w:t xml:space="preserve"> 01 * 0</w:t>
-      </w:r>
-      <w:r>
-        <w:rPr>
-          <w:rFonts w:asciiTheme="majorBidi" w:hAnsiTheme="majorBidi" w:cstheme="majorBidi"/>
-        </w:rPr>
-        <w:t>A</w:t>
+        <w:t xml:space="preserve"> 01 * 0A</w:t>
       </w:r>
       <w:r>
         <w:rPr>
@@ -2413,31 +2353,7 @@
         <w:rPr>
           <w:rFonts w:asciiTheme="majorBidi" w:hAnsiTheme="majorBidi" w:cstheme="majorBidi"/>
         </w:rPr>
-        <w:t xml:space="preserve"> 0</w:t>
-      </w:r>
-      <w:r>
-        <w:rPr>
-          <w:rFonts w:asciiTheme="majorBidi" w:hAnsiTheme="majorBidi" w:cstheme="majorBidi"/>
-        </w:rPr>
-        <w:t>1</w:t>
-      </w:r>
-      <w:r>
-        <w:rPr>
-          <w:rFonts w:asciiTheme="majorBidi" w:hAnsiTheme="majorBidi" w:cstheme="majorBidi"/>
-        </w:rPr>
-        <w:t xml:space="preserve"> * 0</w:t>
-      </w:r>
-      <w:r>
-        <w:rPr>
-          <w:rFonts w:asciiTheme="majorBidi" w:hAnsiTheme="majorBidi" w:cstheme="majorBidi"/>
-        </w:rPr>
-        <w:t>B</w:t>
-      </w:r>
-      <w:r>
-        <w:rPr>
-          <w:rFonts w:asciiTheme="majorBidi" w:hAnsiTheme="majorBidi" w:cstheme="majorBidi"/>
-        </w:rPr>
-        <w:t xml:space="preserve"> </w:t>
+        <w:t xml:space="preserve"> 01 * 0B </w:t>
       </w:r>
     </w:p>
     <w:p>
@@ -2459,19 +2375,7 @@
         <w:rPr>
           <w:rFonts w:asciiTheme="majorBidi" w:hAnsiTheme="majorBidi" w:cstheme="majorBidi"/>
         </w:rPr>
-        <w:t>02 * 0</w:t>
-      </w:r>
-      <w:r>
-        <w:rPr>
-          <w:rFonts w:asciiTheme="majorBidi" w:hAnsiTheme="majorBidi" w:cstheme="majorBidi"/>
-        </w:rPr>
-        <w:t>0</w:t>
-      </w:r>
-      <w:r>
-        <w:rPr>
-          <w:rFonts w:asciiTheme="majorBidi" w:hAnsiTheme="majorBidi" w:cstheme="majorBidi"/>
-        </w:rPr>
-        <w:t xml:space="preserve">  </w:t>
+        <w:t xml:space="preserve">02 * 00  </w:t>
       </w:r>
       <w:r>
         <w:rPr>
@@ -2483,19 +2387,7 @@
         <w:rPr>
           <w:rFonts w:asciiTheme="majorBidi" w:hAnsiTheme="majorBidi" w:cstheme="majorBidi"/>
         </w:rPr>
-        <w:t xml:space="preserve"> 03 * 0</w:t>
-      </w:r>
-      <w:r>
-        <w:rPr>
-          <w:rFonts w:asciiTheme="majorBidi" w:hAnsiTheme="majorBidi" w:cstheme="majorBidi"/>
-        </w:rPr>
-        <w:t>1</w:t>
-      </w:r>
-      <w:r>
-        <w:rPr>
-          <w:rFonts w:asciiTheme="majorBidi" w:hAnsiTheme="majorBidi" w:cstheme="majorBidi"/>
-        </w:rPr>
-        <w:t xml:space="preserve"> </w:t>
+        <w:t xml:space="preserve"> 03 * 01 </w:t>
       </w:r>
       <w:r>
         <w:rPr>
@@ -2507,13 +2399,7 @@
         <w:rPr>
           <w:rFonts w:asciiTheme="majorBidi" w:hAnsiTheme="majorBidi" w:cstheme="majorBidi"/>
         </w:rPr>
-        <w:t xml:space="preserve"> 01 * 0</w:t>
-      </w:r>
-      <w:r>
-        <w:rPr>
-          <w:rFonts w:asciiTheme="majorBidi" w:hAnsiTheme="majorBidi" w:cstheme="majorBidi"/>
-        </w:rPr>
-        <w:t xml:space="preserve">2 </w:t>
+        <w:t xml:space="preserve"> 01 * 02 </w:t>
       </w:r>
       <w:r>
         <w:rPr>
@@ -2525,13 +2411,7 @@
         <w:rPr>
           <w:rFonts w:asciiTheme="majorBidi" w:hAnsiTheme="majorBidi" w:cstheme="majorBidi"/>
         </w:rPr>
-        <w:t xml:space="preserve"> 01 * 0</w:t>
-      </w:r>
-      <w:r>
-        <w:rPr>
-          <w:rFonts w:asciiTheme="majorBidi" w:hAnsiTheme="majorBidi" w:cstheme="majorBidi"/>
-        </w:rPr>
-        <w:t>3</w:t>
+        <w:t xml:space="preserve"> 01 * 03</w:t>
       </w:r>
     </w:p>
     <w:p>
@@ -2553,19 +2433,7 @@
         <w:rPr>
           <w:rFonts w:asciiTheme="majorBidi" w:hAnsiTheme="majorBidi" w:cstheme="majorBidi"/>
         </w:rPr>
-        <w:t>02 * 0</w:t>
-      </w:r>
-      <w:r>
-        <w:rPr>
-          <w:rFonts w:asciiTheme="majorBidi" w:hAnsiTheme="majorBidi" w:cstheme="majorBidi"/>
-        </w:rPr>
-        <w:t>C</w:t>
-      </w:r>
-      <w:r>
-        <w:rPr>
-          <w:rFonts w:asciiTheme="majorBidi" w:hAnsiTheme="majorBidi" w:cstheme="majorBidi"/>
-        </w:rPr>
-        <w:t xml:space="preserve">  </w:t>
+        <w:t xml:space="preserve">02 * 0C  </w:t>
       </w:r>
       <w:r>
         <w:rPr>
@@ -2577,19 +2445,7 @@
         <w:rPr>
           <w:rFonts w:asciiTheme="majorBidi" w:hAnsiTheme="majorBidi" w:cstheme="majorBidi"/>
         </w:rPr>
-        <w:t xml:space="preserve"> 03 * 0</w:t>
-      </w:r>
-      <w:r>
-        <w:rPr>
-          <w:rFonts w:asciiTheme="majorBidi" w:hAnsiTheme="majorBidi" w:cstheme="majorBidi"/>
-        </w:rPr>
-        <w:t>D</w:t>
-      </w:r>
-      <w:r>
-        <w:rPr>
-          <w:rFonts w:asciiTheme="majorBidi" w:hAnsiTheme="majorBidi" w:cstheme="majorBidi"/>
-        </w:rPr>
-        <w:t xml:space="preserve"> </w:t>
+        <w:t xml:space="preserve"> 03 * 0D </w:t>
       </w:r>
       <w:r>
         <w:rPr>
@@ -2601,13 +2457,7 @@
         <w:rPr>
           <w:rFonts w:asciiTheme="majorBidi" w:hAnsiTheme="majorBidi" w:cstheme="majorBidi"/>
         </w:rPr>
-        <w:t xml:space="preserve"> 01 * 0</w:t>
-      </w:r>
-      <w:r>
-        <w:rPr>
-          <w:rFonts w:asciiTheme="majorBidi" w:hAnsiTheme="majorBidi" w:cstheme="majorBidi"/>
-        </w:rPr>
-        <w:t xml:space="preserve">E </w:t>
+        <w:t xml:space="preserve"> 01 * 0E </w:t>
       </w:r>
       <w:r>
         <w:rPr>
@@ -2619,19 +2469,7 @@
         <w:rPr>
           <w:rFonts w:asciiTheme="majorBidi" w:hAnsiTheme="majorBidi" w:cstheme="majorBidi"/>
         </w:rPr>
-        <w:t xml:space="preserve"> 01 * 0</w:t>
-      </w:r>
-      <w:r>
-        <w:rPr>
-          <w:rFonts w:asciiTheme="majorBidi" w:hAnsiTheme="majorBidi" w:cstheme="majorBidi"/>
-        </w:rPr>
-        <w:t>F</w:t>
-      </w:r>
-      <w:r>
-        <w:rPr>
-          <w:rFonts w:asciiTheme="majorBidi" w:hAnsiTheme="majorBidi" w:cstheme="majorBidi"/>
-        </w:rPr>
-        <w:t xml:space="preserve"> </w:t>
+        <w:t xml:space="preserve"> 01 * 0F </w:t>
       </w:r>
     </w:p>
     <w:p>
@@ -2665,6 +2503,19 @@
         </w:rPr>
         <w:t xml:space="preserve">Convert to binary form </w:t>
       </w:r>
+    </w:p>
+    <w:p>
+      <w:pPr>
+        <w:pStyle w:val="ListParagraph"/>
+        <w:tabs>
+          <w:tab w:val="left" w:pos="5145"/>
+        </w:tabs>
+        <w:spacing w:after="200" w:line="276" w:lineRule="auto"/>
+        <w:ind w:left="1080"/>
+        <w:rPr>
+          <w:rFonts w:asciiTheme="majorBidi" w:hAnsiTheme="majorBidi" w:cstheme="majorBidi"/>
+        </w:rPr>
+      </w:pPr>
     </w:p>
     <w:p>
       <w:pPr>
@@ -2703,25 +2554,7 @@
         <w:rPr>
           <w:rFonts w:asciiTheme="majorBidi" w:hAnsiTheme="majorBidi" w:cstheme="majorBidi"/>
         </w:rPr>
-        <w:t>(</w:t>
-      </w:r>
-      <w:r>
-        <w:rPr>
-          <w:rFonts w:asciiTheme="majorBidi" w:hAnsiTheme="majorBidi" w:cstheme="majorBidi"/>
-        </w:rPr>
-        <w:t>0000 0101 * 1</w:t>
-      </w:r>
-      <w:r>
-        <w:rPr>
-          <w:rFonts w:asciiTheme="majorBidi" w:hAnsiTheme="majorBidi" w:cstheme="majorBidi"/>
-        </w:rPr>
-        <w:t>0</w:t>
-      </w:r>
-      <w:r>
-        <w:rPr>
-          <w:rFonts w:asciiTheme="majorBidi" w:hAnsiTheme="majorBidi" w:cstheme="majorBidi"/>
-        </w:rPr>
-        <w:t xml:space="preserve"> </w:t>
+        <w:t xml:space="preserve">(0000 0101 * 10 </w:t>
       </w:r>
       <w:r>
         <w:rPr>
@@ -2845,19 +2678,7 @@
         <w:rPr>
           <w:rFonts w:asciiTheme="majorBidi" w:hAnsiTheme="majorBidi" w:cstheme="majorBidi"/>
         </w:rPr>
-        <w:t>0000 1</w:t>
-      </w:r>
-      <w:r>
-        <w:rPr>
-          <w:rFonts w:asciiTheme="majorBidi" w:hAnsiTheme="majorBidi" w:cstheme="majorBidi"/>
-        </w:rPr>
-        <w:t>0</w:t>
-      </w:r>
-      <w:r>
-        <w:rPr>
-          <w:rFonts w:asciiTheme="majorBidi" w:hAnsiTheme="majorBidi" w:cstheme="majorBidi"/>
-        </w:rPr>
-        <w:t xml:space="preserve">00 * 10 </w:t>
+        <w:t xml:space="preserve">0000 1000 * 10 </w:t>
       </w:r>
       <w:r>
         <w:rPr>
@@ -2869,19 +2690,7 @@
         <w:rPr>
           <w:rFonts w:asciiTheme="majorBidi" w:hAnsiTheme="majorBidi" w:cstheme="majorBidi"/>
         </w:rPr>
-        <w:t xml:space="preserve"> (0000 1</w:t>
-      </w:r>
-      <w:r>
-        <w:rPr>
-          <w:rFonts w:asciiTheme="majorBidi" w:hAnsiTheme="majorBidi" w:cstheme="majorBidi"/>
-        </w:rPr>
-        <w:t>0</w:t>
-      </w:r>
-      <w:r>
-        <w:rPr>
-          <w:rFonts w:asciiTheme="majorBidi" w:hAnsiTheme="majorBidi" w:cstheme="majorBidi"/>
-        </w:rPr>
-        <w:t xml:space="preserve">01 * 10 </w:t>
+        <w:t xml:space="preserve"> (0000 1001 * 10 </w:t>
       </w:r>
       <w:r>
         <w:rPr>
@@ -2893,25 +2702,7 @@
         <w:rPr>
           <w:rFonts w:asciiTheme="majorBidi" w:hAnsiTheme="majorBidi" w:cstheme="majorBidi"/>
         </w:rPr>
-        <w:t xml:space="preserve"> </w:t>
-      </w:r>
-      <w:r>
-        <w:rPr>
-          <w:rFonts w:asciiTheme="majorBidi" w:hAnsiTheme="majorBidi" w:cstheme="majorBidi"/>
-        </w:rPr>
-        <w:t xml:space="preserve">0000 </w:t>
-      </w:r>
-      <w:r>
-        <w:rPr>
-          <w:rFonts w:asciiTheme="majorBidi" w:hAnsiTheme="majorBidi" w:cstheme="majorBidi"/>
-        </w:rPr>
-        <w:t>1</w:t>
-      </w:r>
-      <w:r>
-        <w:rPr>
-          <w:rFonts w:asciiTheme="majorBidi" w:hAnsiTheme="majorBidi" w:cstheme="majorBidi"/>
-        </w:rPr>
-        <w:t>001 * 01)</w:t>
+        <w:t xml:space="preserve"> 0000 1001 * 01)</w:t>
       </w:r>
       <w:r>
         <w:rPr>
@@ -2923,19 +2714,7 @@
         <w:rPr>
           <w:rFonts w:asciiTheme="majorBidi" w:hAnsiTheme="majorBidi" w:cstheme="majorBidi"/>
         </w:rPr>
-        <w:t xml:space="preserve"> 0000 1</w:t>
-      </w:r>
-      <w:r>
-        <w:rPr>
-          <w:rFonts w:asciiTheme="majorBidi" w:hAnsiTheme="majorBidi" w:cstheme="majorBidi"/>
-        </w:rPr>
-        <w:t>0</w:t>
-      </w:r>
-      <w:r>
-        <w:rPr>
-          <w:rFonts w:asciiTheme="majorBidi" w:hAnsiTheme="majorBidi" w:cstheme="majorBidi"/>
-        </w:rPr>
-        <w:t xml:space="preserve">10 * 01 </w:t>
+        <w:t xml:space="preserve"> 0000 1010 * 01 </w:t>
       </w:r>
       <w:r>
         <w:rPr>
@@ -2947,19 +2726,7 @@
         <w:rPr>
           <w:rFonts w:asciiTheme="majorBidi" w:hAnsiTheme="majorBidi" w:cstheme="majorBidi"/>
         </w:rPr>
-        <w:t xml:space="preserve"> 0000 1</w:t>
-      </w:r>
-      <w:r>
-        <w:rPr>
-          <w:rFonts w:asciiTheme="majorBidi" w:hAnsiTheme="majorBidi" w:cstheme="majorBidi"/>
-        </w:rPr>
-        <w:t>0</w:t>
-      </w:r>
-      <w:r>
-        <w:rPr>
-          <w:rFonts w:asciiTheme="majorBidi" w:hAnsiTheme="majorBidi" w:cstheme="majorBidi"/>
-        </w:rPr>
-        <w:t>11 * 01</w:t>
+        <w:t xml:space="preserve"> 0000 1011 * 01</w:t>
       </w:r>
     </w:p>
     <w:p>
@@ -3141,31 +2908,7 @@
         <w:rPr>
           <w:rFonts w:asciiTheme="majorBidi" w:hAnsiTheme="majorBidi" w:cstheme="majorBidi"/>
         </w:rPr>
-        <w:t xml:space="preserve">0000 </w:t>
-      </w:r>
-      <w:r>
-        <w:rPr>
-          <w:rFonts w:asciiTheme="majorBidi" w:hAnsiTheme="majorBidi" w:cstheme="majorBidi"/>
-        </w:rPr>
-        <w:t>11</w:t>
-      </w:r>
-      <w:r>
-        <w:rPr>
-          <w:rFonts w:asciiTheme="majorBidi" w:hAnsiTheme="majorBidi" w:cstheme="majorBidi"/>
-        </w:rPr>
-        <w:t>00 * 1</w:t>
-      </w:r>
-      <w:r>
-        <w:rPr>
-          <w:rFonts w:asciiTheme="majorBidi" w:hAnsiTheme="majorBidi" w:cstheme="majorBidi"/>
-        </w:rPr>
-        <w:t>0</w:t>
-      </w:r>
-      <w:r>
-        <w:rPr>
-          <w:rFonts w:asciiTheme="majorBidi" w:hAnsiTheme="majorBidi" w:cstheme="majorBidi"/>
-        </w:rPr>
-        <w:t xml:space="preserve"> </w:t>
+        <w:t xml:space="preserve">0000 1100 * 10 </w:t>
       </w:r>
       <w:r>
         <w:rPr>
@@ -3433,13 +3176,7 @@
         <w:rPr>
           <w:rFonts w:asciiTheme="majorBidi" w:hAnsiTheme="majorBidi" w:cstheme="majorBidi"/>
         </w:rPr>
-        <w:t xml:space="preserve"> </w:t>
-      </w:r>
-      <w:r>
-        <w:rPr>
-          <w:rFonts w:asciiTheme="majorBidi" w:hAnsiTheme="majorBidi" w:cstheme="majorBidi"/>
-        </w:rPr>
-        <w:t xml:space="preserve">0000 1010 </w:t>
+        <w:t xml:space="preserve"> 0000 1010 </w:t>
       </w:r>
       <w:r>
         <w:sym w:font="Symbol" w:char="F0C5"/>
@@ -3544,7 +3281,10 @@
         <w:rPr>
           <w:rFonts w:asciiTheme="majorBidi" w:hAnsiTheme="majorBidi" w:cstheme="majorBidi"/>
         </w:rPr>
-        <w:t>0000 0010</w:t>
+        <w:t xml:space="preserve">0000 0010 </w:t>
+      </w:r>
+      <w:r>
+        <w:sym w:font="Symbol" w:char="F0C5"/>
       </w:r>
       <w:r>
         <w:rPr>
@@ -3553,31 +3293,10 @@
         <w:t xml:space="preserve"> </w:t>
       </w:r>
       <w:r>
-        <w:sym w:font="Symbol" w:char="F0C5"/>
-      </w:r>
-      <w:r>
-        <w:rPr>
-          <w:rFonts w:asciiTheme="majorBidi" w:hAnsiTheme="majorBidi" w:cstheme="majorBidi"/>
-        </w:rPr>
-        <w:t xml:space="preserve"> </w:t>
-      </w:r>
-      <w:r>
-        <w:rPr>
-          <w:rFonts w:asciiTheme="majorBidi" w:hAnsiTheme="majorBidi" w:cstheme="majorBidi"/>
-        </w:rPr>
-        <w:t xml:space="preserve"> </w:t>
-      </w:r>
-      <w:r>
-        <w:rPr>
-          <w:rFonts w:asciiTheme="majorBidi" w:hAnsiTheme="majorBidi" w:cstheme="majorBidi"/>
-        </w:rPr>
-        <w:t>0000 001</w:t>
-      </w:r>
-      <w:r>
-        <w:rPr>
-          <w:rFonts w:asciiTheme="majorBidi" w:hAnsiTheme="majorBidi" w:cstheme="majorBidi"/>
-        </w:rPr>
-        <w:t>1 = 0000 0010 = 02 = 2</w:t>
+        <w:rPr>
+          <w:rFonts w:asciiTheme="majorBidi" w:hAnsiTheme="majorBidi" w:cstheme="majorBidi"/>
+        </w:rPr>
+        <w:t xml:space="preserve"> 0000 0011 = 0000 0010 = 02 = 2</w:t>
       </w:r>
     </w:p>
     <w:p>
@@ -3617,7 +3336,739 @@
         <w:rPr>
           <w:rFonts w:asciiTheme="majorBidi" w:hAnsiTheme="majorBidi" w:cstheme="majorBidi"/>
         </w:rPr>
-        <w:t>0000 1110</w:t>
+        <w:t xml:space="preserve">0000 1110 </w:t>
+      </w:r>
+      <w:r>
+        <w:sym w:font="Symbol" w:char="F0C5"/>
+      </w:r>
+      <w:r>
+        <w:rPr>
+          <w:rFonts w:asciiTheme="majorBidi" w:hAnsiTheme="majorBidi" w:cstheme="majorBidi"/>
+        </w:rPr>
+        <w:t xml:space="preserve"> 0000 </w:t>
+      </w:r>
+      <w:proofErr w:type="gramStart"/>
+      <w:r>
+        <w:rPr>
+          <w:rFonts w:asciiTheme="majorBidi" w:hAnsiTheme="majorBidi" w:cstheme="majorBidi"/>
+        </w:rPr>
+        <w:t>1111  =</w:t>
+      </w:r>
+      <w:proofErr w:type="gramEnd"/>
+      <w:r>
+        <w:rPr>
+          <w:rFonts w:asciiTheme="majorBidi" w:hAnsiTheme="majorBidi" w:cstheme="majorBidi"/>
+        </w:rPr>
+        <w:t xml:space="preserve"> 0000 1110 = 0E =14</w:t>
+      </w:r>
+    </w:p>
+    <w:p>
+      <w:pPr>
+        <w:tabs>
+          <w:tab w:val="left" w:pos="5145"/>
+        </w:tabs>
+        <w:spacing w:after="200" w:line="276" w:lineRule="auto"/>
+        <w:ind w:left="1080"/>
+        <w:rPr>
+          <w:rFonts w:asciiTheme="majorBidi" w:hAnsiTheme="majorBidi" w:cstheme="majorBidi"/>
+        </w:rPr>
+      </w:pPr>
+    </w:p>
+    <w:p>
+      <w:pPr>
+        <w:tabs>
+          <w:tab w:val="left" w:pos="5145"/>
+        </w:tabs>
+        <w:spacing w:after="200" w:line="276" w:lineRule="auto"/>
+        <w:ind w:left="1080"/>
+        <w:rPr>
+          <w:rFonts w:asciiTheme="majorBidi" w:hAnsiTheme="majorBidi" w:cstheme="majorBidi"/>
+        </w:rPr>
+      </w:pPr>
+      <w:r>
+        <w:rPr>
+          <w:rFonts w:asciiTheme="majorBidi" w:hAnsiTheme="majorBidi" w:cstheme="majorBidi"/>
+        </w:rPr>
+        <w:t>Second row</w:t>
+      </w:r>
+    </w:p>
+    <w:p>
+      <w:pPr>
+        <w:pStyle w:val="ListParagraph"/>
+        <w:numPr>
+          <w:ilvl w:val="0"/>
+          <w:numId w:val="19"/>
+        </w:numPr>
+        <w:tabs>
+          <w:tab w:val="left" w:pos="5145"/>
+        </w:tabs>
+        <w:spacing w:after="200" w:line="276" w:lineRule="auto"/>
+        <w:rPr>
+          <w:rFonts w:asciiTheme="majorBidi" w:hAnsiTheme="majorBidi" w:cstheme="majorBidi"/>
+        </w:rPr>
+      </w:pPr>
+      <w:r>
+        <w:rPr>
+          <w:rFonts w:asciiTheme="majorBidi" w:hAnsiTheme="majorBidi" w:cstheme="majorBidi"/>
+        </w:rPr>
+        <w:t>0</w:t>
+      </w:r>
+      <w:r>
+        <w:rPr>
+          <w:rFonts w:asciiTheme="majorBidi" w:hAnsiTheme="majorBidi" w:cstheme="majorBidi"/>
+        </w:rPr>
+        <w:t>1</w:t>
+      </w:r>
+      <w:r>
+        <w:rPr>
+          <w:rFonts w:asciiTheme="majorBidi" w:hAnsiTheme="majorBidi" w:cstheme="majorBidi"/>
+        </w:rPr>
+        <w:t xml:space="preserve"> * 04  </w:t>
+      </w:r>
+      <w:r>
+        <w:sym w:font="Symbol" w:char="F0C5"/>
+      </w:r>
+      <w:r>
+        <w:rPr>
+          <w:rFonts w:asciiTheme="majorBidi" w:hAnsiTheme="majorBidi" w:cstheme="majorBidi"/>
+        </w:rPr>
+        <w:t xml:space="preserve"> 0</w:t>
+      </w:r>
+      <w:r>
+        <w:rPr>
+          <w:rFonts w:asciiTheme="majorBidi" w:hAnsiTheme="majorBidi" w:cstheme="majorBidi"/>
+        </w:rPr>
+        <w:t>2</w:t>
+      </w:r>
+      <w:r>
+        <w:rPr>
+          <w:rFonts w:asciiTheme="majorBidi" w:hAnsiTheme="majorBidi" w:cstheme="majorBidi"/>
+        </w:rPr>
+        <w:t xml:space="preserve"> * 05 </w:t>
+      </w:r>
+      <w:r>
+        <w:sym w:font="Symbol" w:char="F0C5"/>
+      </w:r>
+      <w:r>
+        <w:rPr>
+          <w:rFonts w:asciiTheme="majorBidi" w:hAnsiTheme="majorBidi" w:cstheme="majorBidi"/>
+        </w:rPr>
+        <w:t xml:space="preserve"> 0</w:t>
+      </w:r>
+      <w:r>
+        <w:rPr>
+          <w:rFonts w:asciiTheme="majorBidi" w:hAnsiTheme="majorBidi" w:cstheme="majorBidi"/>
+        </w:rPr>
+        <w:t>3</w:t>
+      </w:r>
+      <w:r>
+        <w:rPr>
+          <w:rFonts w:asciiTheme="majorBidi" w:hAnsiTheme="majorBidi" w:cstheme="majorBidi"/>
+        </w:rPr>
+        <w:t xml:space="preserve"> * 06 </w:t>
+      </w:r>
+      <w:r>
+        <w:sym w:font="Symbol" w:char="F0C5"/>
+      </w:r>
+      <w:r>
+        <w:rPr>
+          <w:rFonts w:asciiTheme="majorBidi" w:hAnsiTheme="majorBidi" w:cstheme="majorBidi"/>
+        </w:rPr>
+        <w:t xml:space="preserve"> 01 * 07</w:t>
+      </w:r>
+    </w:p>
+    <w:p>
+      <w:pPr>
+        <w:pStyle w:val="ListParagraph"/>
+        <w:numPr>
+          <w:ilvl w:val="0"/>
+          <w:numId w:val="19"/>
+        </w:numPr>
+        <w:tabs>
+          <w:tab w:val="left" w:pos="5145"/>
+        </w:tabs>
+        <w:spacing w:after="200" w:line="276" w:lineRule="auto"/>
+        <w:rPr>
+          <w:rFonts w:asciiTheme="majorBidi" w:hAnsiTheme="majorBidi" w:cstheme="majorBidi"/>
+        </w:rPr>
+      </w:pPr>
+      <w:r>
+        <w:rPr>
+          <w:rFonts w:asciiTheme="majorBidi" w:hAnsiTheme="majorBidi" w:cstheme="majorBidi"/>
+        </w:rPr>
+        <w:t>0</w:t>
+      </w:r>
+      <w:r>
+        <w:rPr>
+          <w:rFonts w:asciiTheme="majorBidi" w:hAnsiTheme="majorBidi" w:cstheme="majorBidi"/>
+        </w:rPr>
+        <w:t>1</w:t>
+      </w:r>
+      <w:r>
+        <w:rPr>
+          <w:rFonts w:asciiTheme="majorBidi" w:hAnsiTheme="majorBidi" w:cstheme="majorBidi"/>
+        </w:rPr>
+        <w:t xml:space="preserve"> * 08  </w:t>
+      </w:r>
+      <w:r>
+        <w:sym w:font="Symbol" w:char="F0C5"/>
+      </w:r>
+      <w:r>
+        <w:rPr>
+          <w:rFonts w:asciiTheme="majorBidi" w:hAnsiTheme="majorBidi" w:cstheme="majorBidi"/>
+        </w:rPr>
+        <w:t xml:space="preserve"> 0</w:t>
+      </w:r>
+      <w:r>
+        <w:rPr>
+          <w:rFonts w:asciiTheme="majorBidi" w:hAnsiTheme="majorBidi" w:cstheme="majorBidi"/>
+        </w:rPr>
+        <w:t>2</w:t>
+      </w:r>
+      <w:r>
+        <w:rPr>
+          <w:rFonts w:asciiTheme="majorBidi" w:hAnsiTheme="majorBidi" w:cstheme="majorBidi"/>
+        </w:rPr>
+        <w:t xml:space="preserve"> * 09 </w:t>
+      </w:r>
+      <w:r>
+        <w:sym w:font="Symbol" w:char="F0C5"/>
+      </w:r>
+      <w:r>
+        <w:rPr>
+          <w:rFonts w:asciiTheme="majorBidi" w:hAnsiTheme="majorBidi" w:cstheme="majorBidi"/>
+        </w:rPr>
+        <w:t xml:space="preserve"> 0</w:t>
+      </w:r>
+      <w:r>
+        <w:rPr>
+          <w:rFonts w:asciiTheme="majorBidi" w:hAnsiTheme="majorBidi" w:cstheme="majorBidi"/>
+        </w:rPr>
+        <w:t>3</w:t>
+      </w:r>
+      <w:r>
+        <w:rPr>
+          <w:rFonts w:asciiTheme="majorBidi" w:hAnsiTheme="majorBidi" w:cstheme="majorBidi"/>
+        </w:rPr>
+        <w:t xml:space="preserve"> * 0A</w:t>
+      </w:r>
+      <w:r>
+        <w:sym w:font="Symbol" w:char="F0C5"/>
+      </w:r>
+      <w:r>
+        <w:rPr>
+          <w:rFonts w:asciiTheme="majorBidi" w:hAnsiTheme="majorBidi" w:cstheme="majorBidi"/>
+        </w:rPr>
+        <w:t xml:space="preserve"> 01 * 0B </w:t>
+      </w:r>
+    </w:p>
+    <w:p>
+      <w:pPr>
+        <w:pStyle w:val="ListParagraph"/>
+        <w:numPr>
+          <w:ilvl w:val="0"/>
+          <w:numId w:val="19"/>
+        </w:numPr>
+        <w:tabs>
+          <w:tab w:val="left" w:pos="5145"/>
+        </w:tabs>
+        <w:spacing w:after="200" w:line="276" w:lineRule="auto"/>
+        <w:rPr>
+          <w:rFonts w:asciiTheme="majorBidi" w:hAnsiTheme="majorBidi" w:cstheme="majorBidi"/>
+        </w:rPr>
+      </w:pPr>
+      <w:r>
+        <w:rPr>
+          <w:rFonts w:asciiTheme="majorBidi" w:hAnsiTheme="majorBidi" w:cstheme="majorBidi"/>
+        </w:rPr>
+        <w:t>0</w:t>
+      </w:r>
+      <w:r>
+        <w:rPr>
+          <w:rFonts w:asciiTheme="majorBidi" w:hAnsiTheme="majorBidi" w:cstheme="majorBidi"/>
+        </w:rPr>
+        <w:t>1</w:t>
+      </w:r>
+      <w:r>
+        <w:rPr>
+          <w:rFonts w:asciiTheme="majorBidi" w:hAnsiTheme="majorBidi" w:cstheme="majorBidi"/>
+        </w:rPr>
+        <w:t xml:space="preserve"> * 00  </w:t>
+      </w:r>
+      <w:r>
+        <w:sym w:font="Symbol" w:char="F0C5"/>
+      </w:r>
+      <w:r>
+        <w:rPr>
+          <w:rFonts w:asciiTheme="majorBidi" w:hAnsiTheme="majorBidi" w:cstheme="majorBidi"/>
+        </w:rPr>
+        <w:t xml:space="preserve"> 0</w:t>
+      </w:r>
+      <w:r>
+        <w:rPr>
+          <w:rFonts w:asciiTheme="majorBidi" w:hAnsiTheme="majorBidi" w:cstheme="majorBidi"/>
+        </w:rPr>
+        <w:t>2</w:t>
+      </w:r>
+      <w:r>
+        <w:rPr>
+          <w:rFonts w:asciiTheme="majorBidi" w:hAnsiTheme="majorBidi" w:cstheme="majorBidi"/>
+        </w:rPr>
+        <w:t xml:space="preserve"> * 01 </w:t>
+      </w:r>
+      <w:r>
+        <w:sym w:font="Symbol" w:char="F0C5"/>
+      </w:r>
+      <w:r>
+        <w:rPr>
+          <w:rFonts w:asciiTheme="majorBidi" w:hAnsiTheme="majorBidi" w:cstheme="majorBidi"/>
+        </w:rPr>
+        <w:t xml:space="preserve"> 0</w:t>
+      </w:r>
+      <w:r>
+        <w:rPr>
+          <w:rFonts w:asciiTheme="majorBidi" w:hAnsiTheme="majorBidi" w:cstheme="majorBidi"/>
+        </w:rPr>
+        <w:t>3</w:t>
+      </w:r>
+      <w:r>
+        <w:rPr>
+          <w:rFonts w:asciiTheme="majorBidi" w:hAnsiTheme="majorBidi" w:cstheme="majorBidi"/>
+        </w:rPr>
+        <w:t xml:space="preserve"> * 02 </w:t>
+      </w:r>
+      <w:r>
+        <w:sym w:font="Symbol" w:char="F0C5"/>
+      </w:r>
+      <w:r>
+        <w:rPr>
+          <w:rFonts w:asciiTheme="majorBidi" w:hAnsiTheme="majorBidi" w:cstheme="majorBidi"/>
+        </w:rPr>
+        <w:t xml:space="preserve"> 01 * 03</w:t>
+      </w:r>
+    </w:p>
+    <w:p>
+      <w:pPr>
+        <w:pStyle w:val="ListParagraph"/>
+        <w:numPr>
+          <w:ilvl w:val="0"/>
+          <w:numId w:val="19"/>
+        </w:numPr>
+        <w:tabs>
+          <w:tab w:val="left" w:pos="5145"/>
+        </w:tabs>
+        <w:spacing w:after="200" w:line="276" w:lineRule="auto"/>
+        <w:rPr>
+          <w:rFonts w:asciiTheme="majorBidi" w:hAnsiTheme="majorBidi" w:cstheme="majorBidi"/>
+        </w:rPr>
+      </w:pPr>
+      <w:r>
+        <w:rPr>
+          <w:rFonts w:asciiTheme="majorBidi" w:hAnsiTheme="majorBidi" w:cstheme="majorBidi"/>
+        </w:rPr>
+        <w:t>0</w:t>
+      </w:r>
+      <w:r>
+        <w:rPr>
+          <w:rFonts w:asciiTheme="majorBidi" w:hAnsiTheme="majorBidi" w:cstheme="majorBidi"/>
+        </w:rPr>
+        <w:t>1</w:t>
+      </w:r>
+      <w:r>
+        <w:rPr>
+          <w:rFonts w:asciiTheme="majorBidi" w:hAnsiTheme="majorBidi" w:cstheme="majorBidi"/>
+        </w:rPr>
+        <w:t xml:space="preserve"> * 0C  </w:t>
+      </w:r>
+      <w:r>
+        <w:sym w:font="Symbol" w:char="F0C5"/>
+      </w:r>
+      <w:r>
+        <w:rPr>
+          <w:rFonts w:asciiTheme="majorBidi" w:hAnsiTheme="majorBidi" w:cstheme="majorBidi"/>
+        </w:rPr>
+        <w:t xml:space="preserve"> 0</w:t>
+      </w:r>
+      <w:r>
+        <w:rPr>
+          <w:rFonts w:asciiTheme="majorBidi" w:hAnsiTheme="majorBidi" w:cstheme="majorBidi"/>
+        </w:rPr>
+        <w:t>2</w:t>
+      </w:r>
+      <w:r>
+        <w:rPr>
+          <w:rFonts w:asciiTheme="majorBidi" w:hAnsiTheme="majorBidi" w:cstheme="majorBidi"/>
+        </w:rPr>
+        <w:t xml:space="preserve"> * 0D </w:t>
+      </w:r>
+      <w:r>
+        <w:sym w:font="Symbol" w:char="F0C5"/>
+      </w:r>
+      <w:r>
+        <w:rPr>
+          <w:rFonts w:asciiTheme="majorBidi" w:hAnsiTheme="majorBidi" w:cstheme="majorBidi"/>
+        </w:rPr>
+        <w:t xml:space="preserve"> 0</w:t>
+      </w:r>
+      <w:r>
+        <w:rPr>
+          <w:rFonts w:asciiTheme="majorBidi" w:hAnsiTheme="majorBidi" w:cstheme="majorBidi"/>
+        </w:rPr>
+        <w:t>3</w:t>
+      </w:r>
+      <w:r>
+        <w:rPr>
+          <w:rFonts w:asciiTheme="majorBidi" w:hAnsiTheme="majorBidi" w:cstheme="majorBidi"/>
+        </w:rPr>
+        <w:t xml:space="preserve"> * 0E </w:t>
+      </w:r>
+      <w:r>
+        <w:sym w:font="Symbol" w:char="F0C5"/>
+      </w:r>
+      <w:r>
+        <w:rPr>
+          <w:rFonts w:asciiTheme="majorBidi" w:hAnsiTheme="majorBidi" w:cstheme="majorBidi"/>
+        </w:rPr>
+        <w:t xml:space="preserve"> 01 * 0F</w:t>
+      </w:r>
+    </w:p>
+    <w:p>
+      <w:pPr>
+        <w:pStyle w:val="ListParagraph"/>
+        <w:tabs>
+          <w:tab w:val="left" w:pos="5145"/>
+        </w:tabs>
+        <w:spacing w:after="200" w:line="276" w:lineRule="auto"/>
+        <w:ind w:left="1440"/>
+        <w:rPr>
+          <w:rFonts w:asciiTheme="majorBidi" w:hAnsiTheme="majorBidi" w:cstheme="majorBidi"/>
+        </w:rPr>
+      </w:pPr>
+    </w:p>
+    <w:p>
+      <w:pPr>
+        <w:pStyle w:val="ListParagraph"/>
+        <w:tabs>
+          <w:tab w:val="left" w:pos="5145"/>
+        </w:tabs>
+        <w:spacing w:after="200" w:line="276" w:lineRule="auto"/>
+        <w:ind w:left="1080"/>
+        <w:rPr>
+          <w:rFonts w:asciiTheme="majorBidi" w:hAnsiTheme="majorBidi" w:cstheme="majorBidi"/>
+        </w:rPr>
+      </w:pPr>
+      <w:r>
+        <w:rPr>
+          <w:rFonts w:asciiTheme="majorBidi" w:hAnsiTheme="majorBidi" w:cstheme="majorBidi"/>
+        </w:rPr>
+        <w:t xml:space="preserve">Convert to binary form </w:t>
+      </w:r>
+    </w:p>
+    <w:p>
+      <w:pPr>
+        <w:pStyle w:val="ListParagraph"/>
+        <w:tabs>
+          <w:tab w:val="left" w:pos="5145"/>
+        </w:tabs>
+        <w:spacing w:after="200" w:line="276" w:lineRule="auto"/>
+        <w:ind w:left="1080"/>
+        <w:rPr>
+          <w:rFonts w:asciiTheme="majorBidi" w:hAnsiTheme="majorBidi" w:cstheme="majorBidi"/>
+        </w:rPr>
+      </w:pPr>
+    </w:p>
+    <w:p>
+      <w:pPr>
+        <w:pStyle w:val="ListParagraph"/>
+        <w:numPr>
+          <w:ilvl w:val="0"/>
+          <w:numId w:val="20"/>
+        </w:numPr>
+        <w:tabs>
+          <w:tab w:val="left" w:pos="5145"/>
+        </w:tabs>
+        <w:spacing w:after="200" w:line="276" w:lineRule="auto"/>
+        <w:rPr>
+          <w:rFonts w:asciiTheme="majorBidi" w:hAnsiTheme="majorBidi" w:cstheme="majorBidi"/>
+        </w:rPr>
+      </w:pPr>
+      <w:r>
+        <w:rPr>
+          <w:rFonts w:asciiTheme="majorBidi" w:hAnsiTheme="majorBidi" w:cstheme="majorBidi"/>
+        </w:rPr>
+        <w:t xml:space="preserve">0000 0100 * 01 </w:t>
+      </w:r>
+      <w:r>
+        <w:sym w:font="Symbol" w:char="F0C5"/>
+      </w:r>
+      <w:r>
+        <w:rPr>
+          <w:rFonts w:asciiTheme="majorBidi" w:hAnsiTheme="majorBidi" w:cstheme="majorBidi"/>
+        </w:rPr>
+        <w:t xml:space="preserve"> 0000 0101 * 10 </w:t>
+      </w:r>
+      <w:r>
+        <w:sym w:font="Symbol" w:char="F0C5"/>
+      </w:r>
+      <w:r>
+        <w:rPr>
+          <w:rFonts w:asciiTheme="majorBidi" w:hAnsiTheme="majorBidi" w:cstheme="majorBidi"/>
+        </w:rPr>
+        <w:t xml:space="preserve"> (0000 0110 * 10 </w:t>
+      </w:r>
+      <w:r>
+        <w:sym w:font="Symbol" w:char="F0C5"/>
+      </w:r>
+      <w:r>
+        <w:rPr>
+          <w:rFonts w:asciiTheme="majorBidi" w:hAnsiTheme="majorBidi" w:cstheme="majorBidi"/>
+        </w:rPr>
+        <w:t xml:space="preserve">  0000 0110 * 01) </w:t>
+      </w:r>
+      <w:r>
+        <w:sym w:font="Symbol" w:char="F0C5"/>
+      </w:r>
+      <w:r>
+        <w:rPr>
+          <w:rFonts w:asciiTheme="majorBidi" w:hAnsiTheme="majorBidi" w:cstheme="majorBidi"/>
+        </w:rPr>
+        <w:t xml:space="preserve"> 0000 0111 * 01</w:t>
+      </w:r>
+    </w:p>
+    <w:p>
+      <w:pPr>
+        <w:pStyle w:val="ListParagraph"/>
+        <w:numPr>
+          <w:ilvl w:val="0"/>
+          <w:numId w:val="20"/>
+        </w:numPr>
+        <w:tabs>
+          <w:tab w:val="left" w:pos="5145"/>
+        </w:tabs>
+        <w:spacing w:after="200" w:line="276" w:lineRule="auto"/>
+        <w:rPr>
+          <w:rFonts w:asciiTheme="majorBidi" w:hAnsiTheme="majorBidi" w:cstheme="majorBidi"/>
+        </w:rPr>
+      </w:pPr>
+      <w:r>
+        <w:rPr>
+          <w:rFonts w:asciiTheme="majorBidi" w:hAnsiTheme="majorBidi" w:cstheme="majorBidi"/>
+        </w:rPr>
+        <w:t xml:space="preserve">0000 1000 * 01 </w:t>
+      </w:r>
+      <w:r>
+        <w:sym w:font="Symbol" w:char="F0C5"/>
+      </w:r>
+      <w:r>
+        <w:rPr>
+          <w:rFonts w:asciiTheme="majorBidi" w:hAnsiTheme="majorBidi" w:cstheme="majorBidi"/>
+        </w:rPr>
+        <w:t xml:space="preserve"> 0000 1001 * 10 </w:t>
+      </w:r>
+      <w:r>
+        <w:sym w:font="Symbol" w:char="F0C5"/>
+      </w:r>
+      <w:r>
+        <w:rPr>
+          <w:rFonts w:asciiTheme="majorBidi" w:hAnsiTheme="majorBidi" w:cstheme="majorBidi"/>
+        </w:rPr>
+        <w:t xml:space="preserve"> (0000 0110 * 10 </w:t>
+      </w:r>
+      <w:r>
+        <w:sym w:font="Symbol" w:char="F0C5"/>
+      </w:r>
+      <w:r>
+        <w:rPr>
+          <w:rFonts w:asciiTheme="majorBidi" w:hAnsiTheme="majorBidi" w:cstheme="majorBidi"/>
+        </w:rPr>
+        <w:t xml:space="preserve"> 0000 1010 * 01) </w:t>
+      </w:r>
+      <w:r>
+        <w:sym w:font="Symbol" w:char="F0C5"/>
+      </w:r>
+      <w:r>
+        <w:rPr>
+          <w:rFonts w:asciiTheme="majorBidi" w:hAnsiTheme="majorBidi" w:cstheme="majorBidi"/>
+        </w:rPr>
+        <w:t xml:space="preserve"> 0000 1011 * 01</w:t>
+      </w:r>
+    </w:p>
+    <w:p>
+      <w:pPr>
+        <w:pStyle w:val="ListParagraph"/>
+        <w:numPr>
+          <w:ilvl w:val="0"/>
+          <w:numId w:val="20"/>
+        </w:numPr>
+        <w:tabs>
+          <w:tab w:val="left" w:pos="5145"/>
+        </w:tabs>
+        <w:spacing w:after="200" w:line="276" w:lineRule="auto"/>
+        <w:rPr>
+          <w:rFonts w:asciiTheme="majorBidi" w:hAnsiTheme="majorBidi" w:cstheme="majorBidi"/>
+        </w:rPr>
+      </w:pPr>
+      <w:r>
+        <w:rPr>
+          <w:rFonts w:asciiTheme="majorBidi" w:hAnsiTheme="majorBidi" w:cstheme="majorBidi"/>
+        </w:rPr>
+        <w:t xml:space="preserve">0000 0000 * 01 </w:t>
+      </w:r>
+      <w:r>
+        <w:sym w:font="Symbol" w:char="F0C5"/>
+      </w:r>
+      <w:r>
+        <w:rPr>
+          <w:rFonts w:asciiTheme="majorBidi" w:hAnsiTheme="majorBidi" w:cstheme="majorBidi"/>
+        </w:rPr>
+        <w:t xml:space="preserve"> 0000 0001 * 10 </w:t>
+      </w:r>
+      <w:r>
+        <w:sym w:font="Symbol" w:char="F0C5"/>
+      </w:r>
+      <w:r>
+        <w:rPr>
+          <w:rFonts w:asciiTheme="majorBidi" w:hAnsiTheme="majorBidi" w:cstheme="majorBidi"/>
+        </w:rPr>
+        <w:t xml:space="preserve"> (0000 0010 * 10 </w:t>
+      </w:r>
+      <w:r>
+        <w:sym w:font="Symbol" w:char="F0C5"/>
+      </w:r>
+      <w:r>
+        <w:rPr>
+          <w:rFonts w:asciiTheme="majorBidi" w:hAnsiTheme="majorBidi" w:cstheme="majorBidi"/>
+        </w:rPr>
+        <w:t xml:space="preserve"> 0000 0010 * 01) </w:t>
+      </w:r>
+      <w:r>
+        <w:sym w:font="Symbol" w:char="F0C5"/>
+      </w:r>
+      <w:r>
+        <w:rPr>
+          <w:rFonts w:asciiTheme="majorBidi" w:hAnsiTheme="majorBidi" w:cstheme="majorBidi"/>
+        </w:rPr>
+        <w:t xml:space="preserve"> 0000 0011 * 01</w:t>
+      </w:r>
+    </w:p>
+    <w:p>
+      <w:pPr>
+        <w:pStyle w:val="ListParagraph"/>
+        <w:numPr>
+          <w:ilvl w:val="0"/>
+          <w:numId w:val="20"/>
+        </w:numPr>
+        <w:tabs>
+          <w:tab w:val="left" w:pos="5145"/>
+        </w:tabs>
+        <w:spacing w:after="200" w:line="276" w:lineRule="auto"/>
+        <w:rPr>
+          <w:rFonts w:asciiTheme="majorBidi" w:hAnsiTheme="majorBidi" w:cstheme="majorBidi"/>
+        </w:rPr>
+      </w:pPr>
+      <w:r>
+        <w:rPr>
+          <w:rFonts w:asciiTheme="majorBidi" w:hAnsiTheme="majorBidi" w:cstheme="majorBidi"/>
+        </w:rPr>
+        <w:lastRenderedPageBreak/>
+        <w:t xml:space="preserve">0000 1100 * 01 </w:t>
+      </w:r>
+      <w:r>
+        <w:sym w:font="Symbol" w:char="F0C5"/>
+      </w:r>
+      <w:r>
+        <w:rPr>
+          <w:rFonts w:asciiTheme="majorBidi" w:hAnsiTheme="majorBidi" w:cstheme="majorBidi"/>
+        </w:rPr>
+        <w:t xml:space="preserve"> 0000 1101 * 10 </w:t>
+      </w:r>
+      <w:r>
+        <w:sym w:font="Symbol" w:char="F0C5"/>
+      </w:r>
+      <w:r>
+        <w:rPr>
+          <w:rFonts w:asciiTheme="majorBidi" w:hAnsiTheme="majorBidi" w:cstheme="majorBidi"/>
+        </w:rPr>
+        <w:t xml:space="preserve"> (</w:t>
+      </w:r>
+      <w:r>
+        <w:rPr>
+          <w:rFonts w:asciiTheme="majorBidi" w:hAnsiTheme="majorBidi" w:cstheme="majorBidi"/>
+        </w:rPr>
+        <w:t xml:space="preserve">0000 1110 </w:t>
+      </w:r>
+      <w:r>
+        <w:rPr>
+          <w:rFonts w:asciiTheme="majorBidi" w:hAnsiTheme="majorBidi" w:cstheme="majorBidi"/>
+        </w:rPr>
+        <w:t xml:space="preserve">* 10 </w:t>
+      </w:r>
+      <w:r>
+        <w:sym w:font="Symbol" w:char="F0C5"/>
+      </w:r>
+      <w:r>
+        <w:rPr>
+          <w:rFonts w:asciiTheme="majorBidi" w:hAnsiTheme="majorBidi" w:cstheme="majorBidi"/>
+        </w:rPr>
+        <w:t xml:space="preserve"> 0000 1110 * 01) </w:t>
+      </w:r>
+      <w:r>
+        <w:sym w:font="Symbol" w:char="F0C5"/>
+      </w:r>
+      <w:r>
+        <w:rPr>
+          <w:rFonts w:asciiTheme="majorBidi" w:hAnsiTheme="majorBidi" w:cstheme="majorBidi"/>
+        </w:rPr>
+        <w:t xml:space="preserve"> 0000 1111 * 01</w:t>
+      </w:r>
+    </w:p>
+    <w:p>
+      <w:pPr>
+        <w:tabs>
+          <w:tab w:val="left" w:pos="5145"/>
+        </w:tabs>
+        <w:spacing w:after="200" w:line="276" w:lineRule="auto"/>
+        <w:ind w:left="1080"/>
+        <w:rPr>
+          <w:rFonts w:asciiTheme="majorBidi" w:hAnsiTheme="majorBidi" w:cstheme="majorBidi"/>
+        </w:rPr>
+      </w:pPr>
+      <w:r>
+        <w:rPr>
+          <w:rFonts w:asciiTheme="majorBidi" w:hAnsiTheme="majorBidi" w:cstheme="majorBidi"/>
+        </w:rPr>
+        <w:t>Shift and XOR</w:t>
+      </w:r>
+    </w:p>
+    <w:p>
+      <w:pPr>
+        <w:pStyle w:val="ListParagraph"/>
+        <w:numPr>
+          <w:ilvl w:val="0"/>
+          <w:numId w:val="21"/>
+        </w:numPr>
+        <w:tabs>
+          <w:tab w:val="left" w:pos="5145"/>
+        </w:tabs>
+        <w:spacing w:after="200" w:line="276" w:lineRule="auto"/>
+        <w:rPr>
+          <w:rFonts w:asciiTheme="majorBidi" w:hAnsiTheme="majorBidi" w:cstheme="majorBidi"/>
+        </w:rPr>
+      </w:pPr>
+      <w:r>
+        <w:rPr>
+          <w:rFonts w:asciiTheme="majorBidi" w:hAnsiTheme="majorBidi" w:cstheme="majorBidi"/>
+        </w:rPr>
+        <w:t xml:space="preserve">0000 0100  </w:t>
+      </w:r>
+      <w:r>
+        <w:sym w:font="Symbol" w:char="F0C5"/>
+      </w:r>
+      <w:r>
+        <w:rPr>
+          <w:rFonts w:asciiTheme="majorBidi" w:hAnsiTheme="majorBidi" w:cstheme="majorBidi"/>
+        </w:rPr>
+        <w:t xml:space="preserve"> 0000 1010</w:t>
       </w:r>
       <w:r>
         <w:rPr>
@@ -3632,28 +4083,420 @@
         <w:rPr>
           <w:rFonts w:asciiTheme="majorBidi" w:hAnsiTheme="majorBidi" w:cstheme="majorBidi"/>
         </w:rPr>
+        <w:t xml:space="preserve"> 0001 1010 </w:t>
+      </w:r>
+      <w:r>
+        <w:sym w:font="Symbol" w:char="F0C5"/>
+      </w:r>
+      <w:r>
+        <w:rPr>
+          <w:rFonts w:asciiTheme="majorBidi" w:hAnsiTheme="majorBidi" w:cstheme="majorBidi"/>
+        </w:rPr>
+        <w:t xml:space="preserve"> 0000 0111</w:t>
+      </w:r>
+      <w:r>
+        <w:rPr>
+          <w:rFonts w:asciiTheme="majorBidi" w:hAnsiTheme="majorBidi" w:cstheme="majorBidi"/>
+        </w:rPr>
+        <w:t xml:space="preserve"> =</w:t>
+      </w:r>
+      <w:r>
+        <w:rPr>
+          <w:rFonts w:asciiTheme="majorBidi" w:hAnsiTheme="majorBidi" w:cstheme="majorBidi"/>
+        </w:rPr>
+        <w:t xml:space="preserve"> 0001 0011 = </w:t>
+      </w:r>
+      <w:r>
+        <w:rPr>
+          <w:rFonts w:asciiTheme="majorBidi" w:hAnsiTheme="majorBidi" w:cstheme="majorBidi"/>
+        </w:rPr>
+        <w:t>1</w:t>
+      </w:r>
+      <w:r>
+        <w:rPr>
+          <w:rFonts w:asciiTheme="majorBidi" w:hAnsiTheme="majorBidi" w:cstheme="majorBidi"/>
+        </w:rPr>
+        <w:t>3 = 38</w:t>
+      </w:r>
+      <w:r>
+        <w:rPr>
+          <w:rFonts w:asciiTheme="majorBidi" w:hAnsiTheme="majorBidi" w:cstheme="majorBidi"/>
+        </w:rPr>
         <w:t xml:space="preserve"> </w:t>
       </w:r>
-      <w:r>
-        <w:rPr>
-          <w:rFonts w:asciiTheme="majorBidi" w:hAnsiTheme="majorBidi" w:cstheme="majorBidi"/>
-        </w:rPr>
-        <w:t>0000 1111</w:t>
-      </w:r>
-      <w:r>
-        <w:rPr>
-          <w:rFonts w:asciiTheme="majorBidi" w:hAnsiTheme="majorBidi" w:cstheme="majorBidi"/>
-        </w:rPr>
-        <w:t xml:space="preserve">  = 0000 1110 = 0E</w:t>
-      </w:r>
+    </w:p>
+    <w:p>
+      <w:pPr>
+        <w:pStyle w:val="ListParagraph"/>
+        <w:numPr>
+          <w:ilvl w:val="0"/>
+          <w:numId w:val="21"/>
+        </w:numPr>
+        <w:tabs>
+          <w:tab w:val="left" w:pos="5145"/>
+        </w:tabs>
+        <w:spacing w:after="200" w:line="276" w:lineRule="auto"/>
+        <w:rPr>
+          <w:rFonts w:asciiTheme="majorBidi" w:hAnsiTheme="majorBidi" w:cstheme="majorBidi"/>
+        </w:rPr>
+      </w:pPr>
+      <w:r>
+        <w:rPr>
+          <w:rFonts w:asciiTheme="majorBidi" w:hAnsiTheme="majorBidi" w:cstheme="majorBidi"/>
+        </w:rPr>
+        <w:t xml:space="preserve">0000 1000 </w:t>
+      </w:r>
+      <w:r>
+        <w:sym w:font="Symbol" w:char="F0C5"/>
+      </w:r>
+      <w:r>
+        <w:rPr>
+          <w:rFonts w:asciiTheme="majorBidi" w:hAnsiTheme="majorBidi" w:cstheme="majorBidi"/>
+        </w:rPr>
+        <w:t xml:space="preserve"> 000</w:t>
+      </w:r>
+      <w:r>
+        <w:rPr>
+          <w:rFonts w:asciiTheme="majorBidi" w:hAnsiTheme="majorBidi" w:cstheme="majorBidi"/>
+        </w:rPr>
+        <w:t>1</w:t>
+      </w:r>
+      <w:r>
+        <w:rPr>
+          <w:rFonts w:asciiTheme="majorBidi" w:hAnsiTheme="majorBidi" w:cstheme="majorBidi"/>
+        </w:rPr>
+        <w:t xml:space="preserve"> 001</w:t>
+      </w:r>
+      <w:r>
+        <w:rPr>
+          <w:rFonts w:asciiTheme="majorBidi" w:hAnsiTheme="majorBidi" w:cstheme="majorBidi"/>
+        </w:rPr>
+        <w:t>0</w:t>
+      </w:r>
+      <w:r>
+        <w:rPr>
+          <w:rFonts w:asciiTheme="majorBidi" w:hAnsiTheme="majorBidi" w:cstheme="majorBidi"/>
+        </w:rPr>
+        <w:t xml:space="preserve">  </w:t>
+      </w:r>
+      <w:r>
+        <w:sym w:font="Symbol" w:char="F0C5"/>
+      </w:r>
+      <w:r>
+        <w:rPr>
+          <w:rFonts w:asciiTheme="majorBidi" w:hAnsiTheme="majorBidi" w:cstheme="majorBidi"/>
+        </w:rPr>
+        <w:t xml:space="preserve"> 000</w:t>
+      </w:r>
+      <w:r>
+        <w:rPr>
+          <w:rFonts w:asciiTheme="majorBidi" w:hAnsiTheme="majorBidi" w:cstheme="majorBidi"/>
+        </w:rPr>
+        <w:t>0</w:t>
+      </w:r>
+      <w:r>
+        <w:rPr>
+          <w:rFonts w:asciiTheme="majorBidi" w:hAnsiTheme="majorBidi" w:cstheme="majorBidi"/>
+        </w:rPr>
+        <w:t xml:space="preserve"> </w:t>
+      </w:r>
+      <w:r>
+        <w:rPr>
+          <w:rFonts w:asciiTheme="majorBidi" w:hAnsiTheme="majorBidi" w:cstheme="majorBidi"/>
+        </w:rPr>
+        <w:t>0</w:t>
+      </w:r>
+      <w:r>
+        <w:rPr>
+          <w:rFonts w:asciiTheme="majorBidi" w:hAnsiTheme="majorBidi" w:cstheme="majorBidi"/>
+        </w:rPr>
+        <w:t>1</w:t>
+      </w:r>
+      <w:r>
+        <w:rPr>
+          <w:rFonts w:asciiTheme="majorBidi" w:hAnsiTheme="majorBidi" w:cstheme="majorBidi"/>
+        </w:rPr>
+        <w:t>1</w:t>
+      </w:r>
+      <w:r>
+        <w:rPr>
+          <w:rFonts w:asciiTheme="majorBidi" w:hAnsiTheme="majorBidi" w:cstheme="majorBidi"/>
+        </w:rPr>
+        <w:t xml:space="preserve">0 </w:t>
+      </w:r>
+      <w:r>
+        <w:sym w:font="Symbol" w:char="F0C5"/>
+      </w:r>
+      <w:r>
+        <w:rPr>
+          <w:rFonts w:asciiTheme="majorBidi" w:hAnsiTheme="majorBidi" w:cstheme="majorBidi"/>
+        </w:rPr>
+        <w:t xml:space="preserve"> 0000 1011</w:t>
+      </w:r>
+      <w:r>
+        <w:rPr>
+          <w:rFonts w:asciiTheme="majorBidi" w:hAnsiTheme="majorBidi" w:cstheme="majorBidi"/>
+        </w:rPr>
+        <w:t xml:space="preserve"> =</w:t>
+      </w:r>
+      <w:r>
+        <w:rPr>
+          <w:rFonts w:asciiTheme="majorBidi" w:hAnsiTheme="majorBidi" w:cstheme="majorBidi"/>
+        </w:rPr>
+        <w:t xml:space="preserve"> 0001 0111 = 17</w:t>
+      </w:r>
+      <w:r>
+        <w:rPr>
+          <w:rFonts w:asciiTheme="majorBidi" w:hAnsiTheme="majorBidi" w:cstheme="majorBidi"/>
+        </w:rPr>
+        <w:t xml:space="preserve"> </w:t>
+      </w:r>
+      <w:r>
+        <w:rPr>
+          <w:rFonts w:asciiTheme="majorBidi" w:hAnsiTheme="majorBidi" w:cstheme="majorBidi"/>
+        </w:rPr>
+        <w:t>= 46</w:t>
+      </w:r>
+    </w:p>
+    <w:p>
+      <w:pPr>
+        <w:pStyle w:val="ListParagraph"/>
+        <w:numPr>
+          <w:ilvl w:val="0"/>
+          <w:numId w:val="21"/>
+        </w:numPr>
+        <w:tabs>
+          <w:tab w:val="left" w:pos="5145"/>
+        </w:tabs>
+        <w:spacing w:after="200" w:line="276" w:lineRule="auto"/>
+        <w:rPr>
+          <w:rFonts w:asciiTheme="majorBidi" w:hAnsiTheme="majorBidi" w:cstheme="majorBidi"/>
+        </w:rPr>
+      </w:pPr>
+      <w:r>
+        <w:rPr>
+          <w:rFonts w:asciiTheme="majorBidi" w:hAnsiTheme="majorBidi" w:cstheme="majorBidi"/>
+        </w:rPr>
+        <w:t xml:space="preserve">0000 0000 </w:t>
+      </w:r>
+      <w:r>
+        <w:sym w:font="Symbol" w:char="F0C5"/>
+      </w:r>
+      <w:r>
+        <w:rPr>
+          <w:rFonts w:asciiTheme="majorBidi" w:hAnsiTheme="majorBidi" w:cstheme="majorBidi"/>
+        </w:rPr>
+        <w:t xml:space="preserve"> 000</w:t>
+      </w:r>
+      <w:r>
+        <w:rPr>
+          <w:rFonts w:asciiTheme="majorBidi" w:hAnsiTheme="majorBidi" w:cstheme="majorBidi"/>
+        </w:rPr>
+        <w:t>0</w:t>
+      </w:r>
+      <w:r>
+        <w:rPr>
+          <w:rFonts w:asciiTheme="majorBidi" w:hAnsiTheme="majorBidi" w:cstheme="majorBidi"/>
+        </w:rPr>
+        <w:t xml:space="preserve"> 001</w:t>
+      </w:r>
+      <w:r>
+        <w:rPr>
+          <w:rFonts w:asciiTheme="majorBidi" w:hAnsiTheme="majorBidi" w:cstheme="majorBidi"/>
+        </w:rPr>
+        <w:t>0</w:t>
+      </w:r>
+      <w:r>
+        <w:rPr>
+          <w:rFonts w:asciiTheme="majorBidi" w:hAnsiTheme="majorBidi" w:cstheme="majorBidi"/>
+        </w:rPr>
+        <w:t xml:space="preserve">  </w:t>
+      </w:r>
+      <w:r>
+        <w:sym w:font="Symbol" w:char="F0C5"/>
+      </w:r>
+      <w:r>
+        <w:rPr>
+          <w:rFonts w:asciiTheme="majorBidi" w:hAnsiTheme="majorBidi" w:cstheme="majorBidi"/>
+        </w:rPr>
+        <w:t xml:space="preserve"> 0000 01</w:t>
+      </w:r>
+      <w:r>
+        <w:rPr>
+          <w:rFonts w:asciiTheme="majorBidi" w:hAnsiTheme="majorBidi" w:cstheme="majorBidi"/>
+        </w:rPr>
+        <w:t>1</w:t>
+      </w:r>
+      <w:r>
+        <w:rPr>
+          <w:rFonts w:asciiTheme="majorBidi" w:hAnsiTheme="majorBidi" w:cstheme="majorBidi"/>
+        </w:rPr>
+        <w:t xml:space="preserve">0 </w:t>
+      </w:r>
+      <w:r>
+        <w:sym w:font="Symbol" w:char="F0C5"/>
+      </w:r>
+      <w:r>
+        <w:rPr>
+          <w:rFonts w:asciiTheme="majorBidi" w:hAnsiTheme="majorBidi" w:cstheme="majorBidi"/>
+        </w:rPr>
+        <w:t xml:space="preserve"> 0000 0011 </w:t>
+      </w:r>
+      <w:r>
+        <w:rPr>
+          <w:rFonts w:asciiTheme="majorBidi" w:hAnsiTheme="majorBidi" w:cstheme="majorBidi"/>
+        </w:rPr>
+        <w:t>=</w:t>
+      </w:r>
+      <w:r>
+        <w:rPr>
+          <w:rFonts w:asciiTheme="majorBidi" w:hAnsiTheme="majorBidi" w:cstheme="majorBidi"/>
+        </w:rPr>
+        <w:t xml:space="preserve"> 0000 0111 = 07 = 7</w:t>
+      </w:r>
+    </w:p>
+    <w:p>
+      <w:pPr>
+        <w:pStyle w:val="ListParagraph"/>
+        <w:numPr>
+          <w:ilvl w:val="0"/>
+          <w:numId w:val="21"/>
+        </w:numPr>
+        <w:tabs>
+          <w:tab w:val="left" w:pos="5145"/>
+        </w:tabs>
+        <w:spacing w:after="200" w:line="276" w:lineRule="auto"/>
+        <w:rPr>
+          <w:rFonts w:asciiTheme="majorBidi" w:hAnsiTheme="majorBidi" w:cstheme="majorBidi"/>
+        </w:rPr>
+      </w:pPr>
+      <w:r>
+        <w:rPr>
+          <w:rFonts w:asciiTheme="majorBidi" w:hAnsiTheme="majorBidi" w:cstheme="majorBidi"/>
+        </w:rPr>
+        <w:t xml:space="preserve">0000 1100 </w:t>
+      </w:r>
+      <w:r>
+        <w:sym w:font="Symbol" w:char="F0C5"/>
+      </w:r>
+      <w:r>
+        <w:rPr>
+          <w:rFonts w:asciiTheme="majorBidi" w:hAnsiTheme="majorBidi" w:cstheme="majorBidi"/>
+        </w:rPr>
+        <w:t xml:space="preserve"> </w:t>
+      </w:r>
+      <w:r>
+        <w:rPr>
+          <w:rFonts w:asciiTheme="majorBidi" w:hAnsiTheme="majorBidi" w:cstheme="majorBidi"/>
+        </w:rPr>
+        <w:t xml:space="preserve">0001 1010  </w:t>
+      </w:r>
+      <w:r>
+        <w:sym w:font="Symbol" w:char="F0C5"/>
+      </w:r>
+      <w:r>
+        <w:rPr>
+          <w:rFonts w:asciiTheme="majorBidi" w:hAnsiTheme="majorBidi" w:cstheme="majorBidi"/>
+        </w:rPr>
+        <w:t xml:space="preserve"> 000</w:t>
+      </w:r>
+      <w:r>
+        <w:rPr>
+          <w:rFonts w:asciiTheme="majorBidi" w:hAnsiTheme="majorBidi" w:cstheme="majorBidi"/>
+        </w:rPr>
+        <w:t>1</w:t>
+      </w:r>
+      <w:r>
+        <w:rPr>
+          <w:rFonts w:asciiTheme="majorBidi" w:hAnsiTheme="majorBidi" w:cstheme="majorBidi"/>
+        </w:rPr>
+        <w:t xml:space="preserve"> </w:t>
+      </w:r>
+      <w:r>
+        <w:rPr>
+          <w:rFonts w:asciiTheme="majorBidi" w:hAnsiTheme="majorBidi" w:cstheme="majorBidi"/>
+        </w:rPr>
+        <w:t>001</w:t>
+      </w:r>
+      <w:r>
+        <w:rPr>
+          <w:rFonts w:asciiTheme="majorBidi" w:hAnsiTheme="majorBidi" w:cstheme="majorBidi"/>
+        </w:rPr>
+        <w:t xml:space="preserve">0 </w:t>
+      </w:r>
+      <w:r>
+        <w:sym w:font="Symbol" w:char="F0C5"/>
+      </w:r>
+      <w:r>
+        <w:rPr>
+          <w:rFonts w:asciiTheme="majorBidi" w:hAnsiTheme="majorBidi" w:cstheme="majorBidi"/>
+        </w:rPr>
+        <w:t xml:space="preserve"> 0000 1111 </w:t>
+      </w:r>
+      <w:r>
+        <w:rPr>
+          <w:rFonts w:asciiTheme="majorBidi" w:hAnsiTheme="majorBidi" w:cstheme="majorBidi"/>
+        </w:rPr>
+        <w:t>=</w:t>
+      </w:r>
+      <w:r>
+        <w:rPr>
+          <w:rFonts w:asciiTheme="majorBidi" w:hAnsiTheme="majorBidi" w:cstheme="majorBidi"/>
+        </w:rPr>
+        <w:t xml:space="preserve"> 0000 1011 = 0B = 11</w:t>
+      </w:r>
+    </w:p>
+    <w:p>
+      <w:pPr>
+        <w:pStyle w:val="ListParagraph"/>
+        <w:tabs>
+          <w:tab w:val="left" w:pos="5145"/>
+        </w:tabs>
+        <w:spacing w:after="200" w:line="276" w:lineRule="auto"/>
+        <w:ind w:left="1440"/>
+        <w:rPr>
+          <w:rFonts w:asciiTheme="majorBidi" w:hAnsiTheme="majorBidi" w:cstheme="majorBidi"/>
+        </w:rPr>
+      </w:pPr>
       <w:bookmarkStart w:id="0" w:name="_GoBack"/>
       <w:bookmarkEnd w:id="0"/>
-      <w:r>
-        <w:rPr>
-          <w:rFonts w:asciiTheme="majorBidi" w:hAnsiTheme="majorBidi" w:cstheme="majorBidi"/>
-        </w:rPr>
-        <w:t xml:space="preserve"> =14</w:t>
-      </w:r>
+    </w:p>
+    <w:p>
+      <w:pPr>
+        <w:pStyle w:val="ListParagraph"/>
+        <w:tabs>
+          <w:tab w:val="left" w:pos="5145"/>
+        </w:tabs>
+        <w:spacing w:after="200" w:line="276" w:lineRule="auto"/>
+        <w:ind w:left="1440"/>
+        <w:rPr>
+          <w:rFonts w:asciiTheme="majorBidi" w:hAnsiTheme="majorBidi" w:cstheme="majorBidi"/>
+        </w:rPr>
+      </w:pPr>
+    </w:p>
+    <w:p>
+      <w:pPr>
+        <w:tabs>
+          <w:tab w:val="left" w:pos="5145"/>
+        </w:tabs>
+        <w:spacing w:after="200" w:line="276" w:lineRule="auto"/>
+        <w:ind w:left="1080"/>
+        <w:rPr>
+          <w:rFonts w:asciiTheme="majorBidi" w:hAnsiTheme="majorBidi" w:cstheme="majorBidi"/>
+        </w:rPr>
+      </w:pPr>
+    </w:p>
+    <w:p>
+      <w:pPr>
+        <w:tabs>
+          <w:tab w:val="left" w:pos="5145"/>
+        </w:tabs>
+        <w:spacing w:after="200" w:line="276" w:lineRule="auto"/>
+        <w:ind w:left="1080"/>
+        <w:rPr>
+          <w:rFonts w:asciiTheme="majorBidi" w:hAnsiTheme="majorBidi" w:cstheme="majorBidi"/>
+        </w:rPr>
+      </w:pPr>
     </w:p>
     <w:p>
       <w:pPr>
@@ -4271,13 +5114,6 @@
         <w:iCs/>
       </w:rPr>
       <w:tab/>
-    </w:r>
-    <w:r>
-      <w:rPr>
-        <w:rFonts w:asciiTheme="majorBidi" w:hAnsiTheme="majorBidi" w:cstheme="majorBidi"/>
-        <w:i/>
-        <w:iCs/>
-      </w:rPr>
       <w:t xml:space="preserve">Assgnmnt2 </w:t>
     </w:r>
     <w:r>
@@ -4287,15 +5123,7 @@
         <w:iCs/>
       </w:rPr>
       <w:tab/>
-      <w:t xml:space="preserve">Semester </w:t>
-    </w:r>
-    <w:r>
-      <w:rPr>
-        <w:rFonts w:asciiTheme="majorBidi" w:hAnsiTheme="majorBidi" w:cstheme="majorBidi"/>
-        <w:i/>
-        <w:iCs/>
-      </w:rPr>
-      <w:t>I</w:t>
+      <w:t>Semester I</w:t>
     </w:r>
     <w:r>
       <w:rPr>
@@ -4541,6 +5369,95 @@
     </w:lvl>
   </w:abstractNum>
   <w:abstractNum w:abstractNumId="2" w15:restartNumberingAfterBreak="0">
+    <w:nsid w:val="0B172810"/>
+    <w:multiLevelType w:val="hybridMultilevel"/>
+    <w:tmpl w:val="BFD878B0"/>
+    <w:lvl w:ilvl="0" w:tplc="04090011">
+      <w:start w:val="1"/>
+      <w:numFmt w:val="decimal"/>
+      <w:lvlText w:val="%1)"/>
+      <w:lvlJc w:val="left"/>
+      <w:pPr>
+        <w:ind w:left="1440" w:hanging="360"/>
+      </w:pPr>
+      <w:rPr>
+        <w:rFonts w:hint="default"/>
+      </w:rPr>
+    </w:lvl>
+    <w:lvl w:ilvl="1" w:tplc="04090019" w:tentative="1">
+      <w:start w:val="1"/>
+      <w:numFmt w:val="lowerLetter"/>
+      <w:lvlText w:val="%2."/>
+      <w:lvlJc w:val="left"/>
+      <w:pPr>
+        <w:ind w:left="2160" w:hanging="360"/>
+      </w:pPr>
+    </w:lvl>
+    <w:lvl w:ilvl="2" w:tplc="0409001B" w:tentative="1">
+      <w:start w:val="1"/>
+      <w:numFmt w:val="lowerRoman"/>
+      <w:lvlText w:val="%3."/>
+      <w:lvlJc w:val="right"/>
+      <w:pPr>
+        <w:ind w:left="2880" w:hanging="180"/>
+      </w:pPr>
+    </w:lvl>
+    <w:lvl w:ilvl="3" w:tplc="0409000F" w:tentative="1">
+      <w:start w:val="1"/>
+      <w:numFmt w:val="decimal"/>
+      <w:lvlText w:val="%4."/>
+      <w:lvlJc w:val="left"/>
+      <w:pPr>
+        <w:ind w:left="3600" w:hanging="360"/>
+      </w:pPr>
+    </w:lvl>
+    <w:lvl w:ilvl="4" w:tplc="04090019" w:tentative="1">
+      <w:start w:val="1"/>
+      <w:numFmt w:val="lowerLetter"/>
+      <w:lvlText w:val="%5."/>
+      <w:lvlJc w:val="left"/>
+      <w:pPr>
+        <w:ind w:left="4320" w:hanging="360"/>
+      </w:pPr>
+    </w:lvl>
+    <w:lvl w:ilvl="5" w:tplc="0409001B" w:tentative="1">
+      <w:start w:val="1"/>
+      <w:numFmt w:val="lowerRoman"/>
+      <w:lvlText w:val="%6."/>
+      <w:lvlJc w:val="right"/>
+      <w:pPr>
+        <w:ind w:left="5040" w:hanging="180"/>
+      </w:pPr>
+    </w:lvl>
+    <w:lvl w:ilvl="6" w:tplc="0409000F" w:tentative="1">
+      <w:start w:val="1"/>
+      <w:numFmt w:val="decimal"/>
+      <w:lvlText w:val="%7."/>
+      <w:lvlJc w:val="left"/>
+      <w:pPr>
+        <w:ind w:left="5760" w:hanging="360"/>
+      </w:pPr>
+    </w:lvl>
+    <w:lvl w:ilvl="7" w:tplc="04090019" w:tentative="1">
+      <w:start w:val="1"/>
+      <w:numFmt w:val="lowerLetter"/>
+      <w:lvlText w:val="%8."/>
+      <w:lvlJc w:val="left"/>
+      <w:pPr>
+        <w:ind w:left="6480" w:hanging="360"/>
+      </w:pPr>
+    </w:lvl>
+    <w:lvl w:ilvl="8" w:tplc="0409001B" w:tentative="1">
+      <w:start w:val="1"/>
+      <w:numFmt w:val="lowerRoman"/>
+      <w:lvlText w:val="%9."/>
+      <w:lvlJc w:val="right"/>
+      <w:pPr>
+        <w:ind w:left="7200" w:hanging="180"/>
+      </w:pPr>
+    </w:lvl>
+  </w:abstractNum>
+  <w:abstractNum w:abstractNumId="3" w15:restartNumberingAfterBreak="0">
     <w:nsid w:val="104276FF"/>
     <w:multiLevelType w:val="hybridMultilevel"/>
     <w:tmpl w:val="B40A68DE"/>
@@ -4629,7 +5546,7 @@
       </w:pPr>
     </w:lvl>
   </w:abstractNum>
-  <w:abstractNum w:abstractNumId="3" w15:restartNumberingAfterBreak="0">
+  <w:abstractNum w:abstractNumId="4" w15:restartNumberingAfterBreak="0">
     <w:nsid w:val="1F177F3E"/>
     <w:multiLevelType w:val="hybridMultilevel"/>
     <w:tmpl w:val="405EC1C8"/>
@@ -4718,7 +5635,7 @@
       </w:pPr>
     </w:lvl>
   </w:abstractNum>
-  <w:abstractNum w:abstractNumId="4" w15:restartNumberingAfterBreak="0">
+  <w:abstractNum w:abstractNumId="5" w15:restartNumberingAfterBreak="0">
     <w:nsid w:val="23FF2549"/>
     <w:multiLevelType w:val="hybridMultilevel"/>
     <w:tmpl w:val="5074EB96"/>
@@ -4809,7 +5726,96 @@
       </w:pPr>
     </w:lvl>
   </w:abstractNum>
-  <w:abstractNum w:abstractNumId="5" w15:restartNumberingAfterBreak="0">
+  <w:abstractNum w:abstractNumId="6" w15:restartNumberingAfterBreak="0">
+    <w:nsid w:val="2731356F"/>
+    <w:multiLevelType w:val="hybridMultilevel"/>
+    <w:tmpl w:val="7904FE28"/>
+    <w:lvl w:ilvl="0" w:tplc="54F49CCA">
+      <w:start w:val="1"/>
+      <w:numFmt w:val="decimal"/>
+      <w:lvlText w:val="%1)"/>
+      <w:lvlJc w:val="left"/>
+      <w:pPr>
+        <w:ind w:left="1440" w:hanging="360"/>
+      </w:pPr>
+      <w:rPr>
+        <w:rFonts w:hint="default"/>
+      </w:rPr>
+    </w:lvl>
+    <w:lvl w:ilvl="1" w:tplc="04090019" w:tentative="1">
+      <w:start w:val="1"/>
+      <w:numFmt w:val="lowerLetter"/>
+      <w:lvlText w:val="%2."/>
+      <w:lvlJc w:val="left"/>
+      <w:pPr>
+        <w:ind w:left="2160" w:hanging="360"/>
+      </w:pPr>
+    </w:lvl>
+    <w:lvl w:ilvl="2" w:tplc="0409001B" w:tentative="1">
+      <w:start w:val="1"/>
+      <w:numFmt w:val="lowerRoman"/>
+      <w:lvlText w:val="%3."/>
+      <w:lvlJc w:val="right"/>
+      <w:pPr>
+        <w:ind w:left="2880" w:hanging="180"/>
+      </w:pPr>
+    </w:lvl>
+    <w:lvl w:ilvl="3" w:tplc="0409000F" w:tentative="1">
+      <w:start w:val="1"/>
+      <w:numFmt w:val="decimal"/>
+      <w:lvlText w:val="%4."/>
+      <w:lvlJc w:val="left"/>
+      <w:pPr>
+        <w:ind w:left="3600" w:hanging="360"/>
+      </w:pPr>
+    </w:lvl>
+    <w:lvl w:ilvl="4" w:tplc="04090019" w:tentative="1">
+      <w:start w:val="1"/>
+      <w:numFmt w:val="lowerLetter"/>
+      <w:lvlText w:val="%5."/>
+      <w:lvlJc w:val="left"/>
+      <w:pPr>
+        <w:ind w:left="4320" w:hanging="360"/>
+      </w:pPr>
+    </w:lvl>
+    <w:lvl w:ilvl="5" w:tplc="0409001B" w:tentative="1">
+      <w:start w:val="1"/>
+      <w:numFmt w:val="lowerRoman"/>
+      <w:lvlText w:val="%6."/>
+      <w:lvlJc w:val="right"/>
+      <w:pPr>
+        <w:ind w:left="5040" w:hanging="180"/>
+      </w:pPr>
+    </w:lvl>
+    <w:lvl w:ilvl="6" w:tplc="0409000F" w:tentative="1">
+      <w:start w:val="1"/>
+      <w:numFmt w:val="decimal"/>
+      <w:lvlText w:val="%7."/>
+      <w:lvlJc w:val="left"/>
+      <w:pPr>
+        <w:ind w:left="5760" w:hanging="360"/>
+      </w:pPr>
+    </w:lvl>
+    <w:lvl w:ilvl="7" w:tplc="04090019" w:tentative="1">
+      <w:start w:val="1"/>
+      <w:numFmt w:val="lowerLetter"/>
+      <w:lvlText w:val="%8."/>
+      <w:lvlJc w:val="left"/>
+      <w:pPr>
+        <w:ind w:left="6480" w:hanging="360"/>
+      </w:pPr>
+    </w:lvl>
+    <w:lvl w:ilvl="8" w:tplc="0409001B" w:tentative="1">
+      <w:start w:val="1"/>
+      <w:numFmt w:val="lowerRoman"/>
+      <w:lvlText w:val="%9."/>
+      <w:lvlJc w:val="right"/>
+      <w:pPr>
+        <w:ind w:left="7200" w:hanging="180"/>
+      </w:pPr>
+    </w:lvl>
+  </w:abstractNum>
+  <w:abstractNum w:abstractNumId="7" w15:restartNumberingAfterBreak="0">
     <w:nsid w:val="28812239"/>
     <w:multiLevelType w:val="hybridMultilevel"/>
     <w:tmpl w:val="7894554A"/>
@@ -4898,7 +5904,7 @@
       </w:pPr>
     </w:lvl>
   </w:abstractNum>
-  <w:abstractNum w:abstractNumId="6" w15:restartNumberingAfterBreak="0">
+  <w:abstractNum w:abstractNumId="8" w15:restartNumberingAfterBreak="0">
     <w:nsid w:val="29D6208B"/>
     <w:multiLevelType w:val="hybridMultilevel"/>
     <w:tmpl w:val="A6848EE2"/>
@@ -4990,7 +5996,7 @@
       </w:pPr>
     </w:lvl>
   </w:abstractNum>
-  <w:abstractNum w:abstractNumId="7" w15:restartNumberingAfterBreak="0">
+  <w:abstractNum w:abstractNumId="9" w15:restartNumberingAfterBreak="0">
     <w:nsid w:val="47EB421F"/>
     <w:multiLevelType w:val="hybridMultilevel"/>
     <w:tmpl w:val="7FDECAD4"/>
@@ -5079,7 +6085,7 @@
       </w:pPr>
     </w:lvl>
   </w:abstractNum>
-  <w:abstractNum w:abstractNumId="8" w15:restartNumberingAfterBreak="0">
+  <w:abstractNum w:abstractNumId="10" w15:restartNumberingAfterBreak="0">
     <w:nsid w:val="4DD53342"/>
     <w:multiLevelType w:val="hybridMultilevel"/>
     <w:tmpl w:val="22128324"/>
@@ -5168,7 +6174,7 @@
       </w:pPr>
     </w:lvl>
   </w:abstractNum>
-  <w:abstractNum w:abstractNumId="9" w15:restartNumberingAfterBreak="0">
+  <w:abstractNum w:abstractNumId="11" w15:restartNumberingAfterBreak="0">
     <w:nsid w:val="51794730"/>
     <w:multiLevelType w:val="hybridMultilevel"/>
     <w:tmpl w:val="4A7AA0EE"/>
@@ -5286,7 +6292,7 @@
       </w:pPr>
     </w:lvl>
   </w:abstractNum>
-  <w:abstractNum w:abstractNumId="10" w15:restartNumberingAfterBreak="0">
+  <w:abstractNum w:abstractNumId="12" w15:restartNumberingAfterBreak="0">
     <w:nsid w:val="517C5666"/>
     <w:multiLevelType w:val="hybridMultilevel"/>
     <w:tmpl w:val="960CCC9E"/>
@@ -5372,7 +6378,7 @@
       </w:pPr>
     </w:lvl>
   </w:abstractNum>
-  <w:abstractNum w:abstractNumId="11" w15:restartNumberingAfterBreak="0">
+  <w:abstractNum w:abstractNumId="13" w15:restartNumberingAfterBreak="0">
     <w:nsid w:val="524570C4"/>
     <w:multiLevelType w:val="hybridMultilevel"/>
     <w:tmpl w:val="8CE0D854"/>
@@ -5458,7 +6464,96 @@
       </w:pPr>
     </w:lvl>
   </w:abstractNum>
-  <w:abstractNum w:abstractNumId="12" w15:restartNumberingAfterBreak="0">
+  <w:abstractNum w:abstractNumId="14" w15:restartNumberingAfterBreak="0">
+    <w:nsid w:val="52BF23A7"/>
+    <w:multiLevelType w:val="hybridMultilevel"/>
+    <w:tmpl w:val="956259A8"/>
+    <w:lvl w:ilvl="0" w:tplc="54F49CCA">
+      <w:start w:val="1"/>
+      <w:numFmt w:val="decimal"/>
+      <w:lvlText w:val="%1)"/>
+      <w:lvlJc w:val="left"/>
+      <w:pPr>
+        <w:ind w:left="1440" w:hanging="360"/>
+      </w:pPr>
+      <w:rPr>
+        <w:rFonts w:hint="default"/>
+      </w:rPr>
+    </w:lvl>
+    <w:lvl w:ilvl="1" w:tplc="04090019" w:tentative="1">
+      <w:start w:val="1"/>
+      <w:numFmt w:val="lowerLetter"/>
+      <w:lvlText w:val="%2."/>
+      <w:lvlJc w:val="left"/>
+      <w:pPr>
+        <w:ind w:left="2160" w:hanging="360"/>
+      </w:pPr>
+    </w:lvl>
+    <w:lvl w:ilvl="2" w:tplc="0409001B" w:tentative="1">
+      <w:start w:val="1"/>
+      <w:numFmt w:val="lowerRoman"/>
+      <w:lvlText w:val="%3."/>
+      <w:lvlJc w:val="right"/>
+      <w:pPr>
+        <w:ind w:left="2880" w:hanging="180"/>
+      </w:pPr>
+    </w:lvl>
+    <w:lvl w:ilvl="3" w:tplc="0409000F" w:tentative="1">
+      <w:start w:val="1"/>
+      <w:numFmt w:val="decimal"/>
+      <w:lvlText w:val="%4."/>
+      <w:lvlJc w:val="left"/>
+      <w:pPr>
+        <w:ind w:left="3600" w:hanging="360"/>
+      </w:pPr>
+    </w:lvl>
+    <w:lvl w:ilvl="4" w:tplc="04090019" w:tentative="1">
+      <w:start w:val="1"/>
+      <w:numFmt w:val="lowerLetter"/>
+      <w:lvlText w:val="%5."/>
+      <w:lvlJc w:val="left"/>
+      <w:pPr>
+        <w:ind w:left="4320" w:hanging="360"/>
+      </w:pPr>
+    </w:lvl>
+    <w:lvl w:ilvl="5" w:tplc="0409001B" w:tentative="1">
+      <w:start w:val="1"/>
+      <w:numFmt w:val="lowerRoman"/>
+      <w:lvlText w:val="%6."/>
+      <w:lvlJc w:val="right"/>
+      <w:pPr>
+        <w:ind w:left="5040" w:hanging="180"/>
+      </w:pPr>
+    </w:lvl>
+    <w:lvl w:ilvl="6" w:tplc="0409000F" w:tentative="1">
+      <w:start w:val="1"/>
+      <w:numFmt w:val="decimal"/>
+      <w:lvlText w:val="%7."/>
+      <w:lvlJc w:val="left"/>
+      <w:pPr>
+        <w:ind w:left="5760" w:hanging="360"/>
+      </w:pPr>
+    </w:lvl>
+    <w:lvl w:ilvl="7" w:tplc="04090019" w:tentative="1">
+      <w:start w:val="1"/>
+      <w:numFmt w:val="lowerLetter"/>
+      <w:lvlText w:val="%8."/>
+      <w:lvlJc w:val="left"/>
+      <w:pPr>
+        <w:ind w:left="6480" w:hanging="360"/>
+      </w:pPr>
+    </w:lvl>
+    <w:lvl w:ilvl="8" w:tplc="0409001B" w:tentative="1">
+      <w:start w:val="1"/>
+      <w:numFmt w:val="lowerRoman"/>
+      <w:lvlText w:val="%9."/>
+      <w:lvlJc w:val="right"/>
+      <w:pPr>
+        <w:ind w:left="7200" w:hanging="180"/>
+      </w:pPr>
+    </w:lvl>
+  </w:abstractNum>
+  <w:abstractNum w:abstractNumId="15" w15:restartNumberingAfterBreak="0">
     <w:nsid w:val="54AF12E5"/>
     <w:multiLevelType w:val="hybridMultilevel"/>
     <w:tmpl w:val="F3361B5C"/>
@@ -5547,7 +6642,7 @@
       </w:pPr>
     </w:lvl>
   </w:abstractNum>
-  <w:abstractNum w:abstractNumId="13" w15:restartNumberingAfterBreak="0">
+  <w:abstractNum w:abstractNumId="16" w15:restartNumberingAfterBreak="0">
     <w:nsid w:val="681B1CE1"/>
     <w:multiLevelType w:val="hybridMultilevel"/>
     <w:tmpl w:val="49A015B2"/>
@@ -5633,7 +6728,7 @@
       </w:pPr>
     </w:lvl>
   </w:abstractNum>
-  <w:abstractNum w:abstractNumId="14" w15:restartNumberingAfterBreak="0">
+  <w:abstractNum w:abstractNumId="17" w15:restartNumberingAfterBreak="0">
     <w:nsid w:val="687F1BFE"/>
     <w:multiLevelType w:val="hybridMultilevel"/>
     <w:tmpl w:val="A6768B5E"/>
@@ -5719,7 +6814,7 @@
       </w:pPr>
     </w:lvl>
   </w:abstractNum>
-  <w:abstractNum w:abstractNumId="15" w15:restartNumberingAfterBreak="0">
+  <w:abstractNum w:abstractNumId="18" w15:restartNumberingAfterBreak="0">
     <w:nsid w:val="7EC225B8"/>
     <w:multiLevelType w:val="hybridMultilevel"/>
     <w:tmpl w:val="0520FEBA"/>
@@ -5837,13 +6932,13 @@
     </w:lvl>
   </w:abstractNum>
   <w:num w:numId="1">
-    <w:abstractNumId w:val="9"/>
+    <w:abstractNumId w:val="11"/>
   </w:num>
   <w:num w:numId="2">
-    <w:abstractNumId w:val="15"/>
+    <w:abstractNumId w:val="18"/>
   </w:num>
   <w:num w:numId="3">
-    <w:abstractNumId w:val="10"/>
+    <w:abstractNumId w:val="12"/>
     <w:lvlOverride w:ilvl="0">
       <w:startOverride w:val="1"/>
     </w:lvlOverride>
@@ -5873,7 +6968,7 @@
     </w:lvlOverride>
   </w:num>
   <w:num w:numId="4">
-    <w:abstractNumId w:val="14"/>
+    <w:abstractNumId w:val="17"/>
     <w:lvlOverride w:ilvl="0">
       <w:startOverride w:val="6"/>
     </w:lvlOverride>
@@ -5903,7 +6998,7 @@
     </w:lvlOverride>
   </w:num>
   <w:num w:numId="5">
-    <w:abstractNumId w:val="11"/>
+    <w:abstractNumId w:val="13"/>
     <w:lvlOverride w:ilvl="0">
       <w:startOverride w:val="1"/>
     </w:lvlOverride>
@@ -5933,7 +7028,7 @@
     </w:lvlOverride>
   </w:num>
   <w:num w:numId="6">
-    <w:abstractNumId w:val="13"/>
+    <w:abstractNumId w:val="16"/>
     <w:lvlOverride w:ilvl="0">
       <w:startOverride w:val="6"/>
     </w:lvlOverride>
@@ -5963,28 +7058,28 @@
     </w:lvlOverride>
   </w:num>
   <w:num w:numId="7">
-    <w:abstractNumId w:val="15"/>
+    <w:abstractNumId w:val="18"/>
     <w:lvlOverride w:ilvl="0">
       <w:startOverride w:val="4"/>
     </w:lvlOverride>
   </w:num>
   <w:num w:numId="8">
-    <w:abstractNumId w:val="6"/>
+    <w:abstractNumId w:val="8"/>
   </w:num>
   <w:num w:numId="9">
-    <w:abstractNumId w:val="3"/>
+    <w:abstractNumId w:val="4"/>
   </w:num>
   <w:num w:numId="10">
-    <w:abstractNumId w:val="4"/>
+    <w:abstractNumId w:val="5"/>
   </w:num>
   <w:num w:numId="11">
-    <w:abstractNumId w:val="15"/>
+    <w:abstractNumId w:val="18"/>
     <w:lvlOverride w:ilvl="0">
       <w:startOverride w:val="12"/>
     </w:lvlOverride>
   </w:num>
   <w:num w:numId="12">
-    <w:abstractNumId w:val="2"/>
+    <w:abstractNumId w:val="3"/>
   </w:num>
   <w:num w:numId="13">
     <w:abstractNumId w:val="0"/>
@@ -5993,16 +7088,25 @@
     <w:abstractNumId w:val="1"/>
   </w:num>
   <w:num w:numId="15">
-    <w:abstractNumId w:val="12"/>
+    <w:abstractNumId w:val="15"/>
   </w:num>
   <w:num w:numId="16">
+    <w:abstractNumId w:val="9"/>
+  </w:num>
+  <w:num w:numId="17">
+    <w:abstractNumId w:val="10"/>
+  </w:num>
+  <w:num w:numId="18">
     <w:abstractNumId w:val="7"/>
   </w:num>
-  <w:num w:numId="17">
-    <w:abstractNumId w:val="8"/>
+  <w:num w:numId="19">
+    <w:abstractNumId w:val="6"/>
   </w:num>
-  <w:num w:numId="18">
-    <w:abstractNumId w:val="5"/>
+  <w:num w:numId="20">
+    <w:abstractNumId w:val="2"/>
+  </w:num>
+  <w:num w:numId="21">
+    <w:abstractNumId w:val="14"/>
   </w:num>
   <w:numIdMacAtCleanup w:val="6"/>
 </w:numbering>

</xml_diff>